<commit_message>
Updating docs - Udated version to 2.0.0 for open source release - Updated copyright & licence notices - Removed NDA notices in footers - Accpeted changes and turned off change tracking - Upgraded docs to remove compatibility mode - Other minor formatting
</commit_message>
<xml_diff>
--- a/docs/Reveal-lite Installation Guide.docx
+++ b/docs/Reveal-lite Installation Guide.docx
@@ -1,6 +1,6 @@
 
 <file path=word/document.xml><?xml version="1.0" encoding="utf-8"?>
-<w:document xmlns:wpc="http://schemas.microsoft.com/office/word/2010/wordprocessingCanvas" xmlns:mc="http://schemas.openxmlformats.org/markup-compatibility/2006" xmlns:o="urn:schemas-microsoft-com:office:office" xmlns:r="http://schemas.openxmlformats.org/officeDocument/2006/relationships" xmlns:m="http://schemas.openxmlformats.org/officeDocument/2006/math" xmlns:v="urn:schemas-microsoft-com:vml" xmlns:wp14="http://schemas.microsoft.com/office/word/2010/wordprocessingDrawing" xmlns:wp="http://schemas.openxmlformats.org/drawingml/2006/wordprocessingDrawing" xmlns:w10="urn:schemas-microsoft-com:office:word" xmlns:w="http://schemas.openxmlformats.org/wordprocessingml/2006/main" xmlns:w14="http://schemas.microsoft.com/office/word/2010/wordml" xmlns:wpg="http://schemas.microsoft.com/office/word/2010/wordprocessingGroup" xmlns:wpi="http://schemas.microsoft.com/office/word/2010/wordprocessingInk" xmlns:wne="http://schemas.microsoft.com/office/word/2006/wordml" xmlns:wps="http://schemas.microsoft.com/office/word/2010/wordprocessingShape" mc:Ignorable="w14 wp14">
+<w:document xmlns:wpc="http://schemas.microsoft.com/office/word/2010/wordprocessingCanvas" xmlns:cx="http://schemas.microsoft.com/office/drawing/2014/chartex" xmlns:cx1="http://schemas.microsoft.com/office/drawing/2015/9/8/chartex" xmlns:mc="http://schemas.openxmlformats.org/markup-compatibility/2006" xmlns:o="urn:schemas-microsoft-com:office:office" xmlns:r="http://schemas.openxmlformats.org/officeDocument/2006/relationships" xmlns:m="http://schemas.openxmlformats.org/officeDocument/2006/math" xmlns:v="urn:schemas-microsoft-com:vml" xmlns:wp14="http://schemas.microsoft.com/office/word/2010/wordprocessingDrawing" xmlns:wp="http://schemas.openxmlformats.org/drawingml/2006/wordprocessingDrawing" xmlns:w10="urn:schemas-microsoft-com:office:word" xmlns:w="http://schemas.openxmlformats.org/wordprocessingml/2006/main" xmlns:w14="http://schemas.microsoft.com/office/word/2010/wordml" xmlns:w15="http://schemas.microsoft.com/office/word/2012/wordml" xmlns:w16se="http://schemas.microsoft.com/office/word/2015/wordml/symex" xmlns:wpg="http://schemas.microsoft.com/office/word/2010/wordprocessingGroup" xmlns:wpi="http://schemas.microsoft.com/office/word/2010/wordprocessingInk" xmlns:wne="http://schemas.microsoft.com/office/word/2006/wordml" xmlns:wps="http://schemas.microsoft.com/office/word/2010/wordprocessingShape" mc:Ignorable="w14 w15 w16se wp14">
   <w:body>
     <w:p>
       <w:pPr>
@@ -62,7 +62,7 @@
                           </pic:cNvPicPr>
                         </pic:nvPicPr>
                         <pic:blipFill>
-                          <a:blip r:embed="rId13" cstate="print">
+                          <a:blip r:embed="rId12" cstate="print">
                             <a:extLst>
                               <a:ext uri="{28A0092B-C50C-407E-A947-70E740481C1C}">
                                 <a14:useLocalDpi xmlns:a14="http://schemas.microsoft.com/office/drawing/2010/main" val="0"/>
@@ -102,7 +102,7 @@
                           </pic:cNvPicPr>
                         </pic:nvPicPr>
                         <pic:blipFill>
-                          <a:blip r:embed="rId14" cstate="print">
+                          <a:blip r:embed="rId13" cstate="print">
                             <a:extLst>
                               <a:ext uri="{28A0092B-C50C-407E-A947-70E740481C1C}">
                                 <a14:useLocalDpi xmlns:a14="http://schemas.microsoft.com/office/drawing/2010/main" val="0"/>
@@ -142,7 +142,7 @@
                           </pic:cNvPicPr>
                         </pic:nvPicPr>
                         <pic:blipFill>
-                          <a:blip r:embed="rId15" cstate="print">
+                          <a:blip r:embed="rId14" cstate="print">
                             <a:extLst>
                               <a:ext uri="{28A0092B-C50C-407E-A947-70E740481C1C}">
                                 <a14:useLocalDpi xmlns:a14="http://schemas.microsoft.com/office/drawing/2010/main" val="0"/>
@@ -182,7 +182,7 @@
                           </pic:cNvPicPr>
                         </pic:nvPicPr>
                         <pic:blipFill>
-                          <a:blip r:embed="rId16" cstate="print">
+                          <a:blip r:embed="rId15" cstate="print">
                             <a:extLst>
                               <a:ext uri="{28A0092B-C50C-407E-A947-70E740481C1C}">
                                 <a14:useLocalDpi xmlns:a14="http://schemas.microsoft.com/office/drawing/2010/main" val="0"/>
@@ -222,7 +222,7 @@
                           </pic:cNvPicPr>
                         </pic:nvPicPr>
                         <pic:blipFill>
-                          <a:blip r:embed="rId17" cstate="print">
+                          <a:blip r:embed="rId16" cstate="print">
                             <a:extLst>
                               <a:ext uri="{28A0092B-C50C-407E-A947-70E740481C1C}">
                                 <a14:useLocalDpi xmlns:a14="http://schemas.microsoft.com/office/drawing/2010/main" val="0"/>
@@ -266,9 +266,9 @@
               </wp:anchor>
             </w:drawing>
           </mc:Choice>
-          <mc:Fallback xmlns:mv="urn:schemas-microsoft-com:mac:vml" xmlns:mo="http://schemas.microsoft.com/office/mac/office/2008/main">
+          <mc:Fallback>
             <w:pict>
-              <v:group id="Group 3" o:spid="_x0000_s1026" style="position:absolute;margin-left:17.3pt;margin-top:560.3pt;width:433.5pt;height:56.35pt;z-index:251662336" coordorigin="1786,12457" coordsize="8670,1127" o:gfxdata="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">
+              <v:group w14:anchorId="172BEBF9" id="Group 3" o:spid="_x0000_s1026" style="position:absolute;margin-left:17.3pt;margin-top:560.3pt;width:433.5pt;height:56.35pt;z-index:251662336" coordorigin="1786,12457" coordsize="8670,1127" o:gfxdata="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">
                 <v:shapetype id="_x0000_t75" coordsize="21600,21600" o:spt="75" o:preferrelative="t" path="m@4@5l@4@11@9@11@9@5xe" filled="f" stroked="f">
                   <v:stroke joinstyle="miter"/>
                   <v:formulas>
@@ -288,20 +288,20 @@
                   <v:path o:extrusionok="f" gradientshapeok="t" o:connecttype="rect"/>
                   <o:lock v:ext="edit" aspectratio="t"/>
                 </v:shapetype>
-                <v:shape id="Picture 4" o:spid="_x0000_s1027" type="#_x0000_t75" style="position:absolute;left:8602;top:12891;width:1854;height:551;visibility:visible;mso-wrap-style:square" o:gfxdata="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">
-                  <v:imagedata r:id="rId18" o:title="" cropright="39949f"/>
+                <v:shape id="Picture 4" o:spid="_x0000_s1027" type="#_x0000_t75" style="position:absolute;left:8602;top:12891;width:1854;height:551;visibility:visible;mso-wrap-style:square" o:gfxdata="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">
+                  <v:imagedata r:id="rId17" o:title="" cropright="39949f"/>
                 </v:shape>
-                <v:shape id="Picture 10" o:spid="_x0000_s1028" type="#_x0000_t75" style="position:absolute;left:6817;top:12573;width:1492;height:927;visibility:visible;mso-wrap-style:square" o:gfxdata="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">
-                  <v:imagedata r:id="rId19" o:title=""/>
+                <v:shape id="Picture 10" o:spid="_x0000_s1028" type="#_x0000_t75" style="position:absolute;left:6817;top:12573;width:1492;height:927;visibility:visible;mso-wrap-style:square" o:gfxdata="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">
+                  <v:imagedata r:id="rId18" o:title=""/>
                 </v:shape>
-                <v:shape id="Picture 11" o:spid="_x0000_s1029" type="#_x0000_t75" style="position:absolute;left:5321;top:12457;width:1158;height:1043;visibility:visible;mso-wrap-style:square" o:gfxdata="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">
-                  <v:imagedata r:id="rId20" o:title="" croptop="11882f" cropbottom="7921f" cropleft="8357f" cropright="8357f"/>
+                <v:shape id="Picture 11" o:spid="_x0000_s1029" type="#_x0000_t75" style="position:absolute;left:5321;top:12457;width:1158;height:1043;visibility:visible;mso-wrap-style:square" o:gfxdata="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">
+                  <v:imagedata r:id="rId19" o:title="" croptop="11882f" cropbottom="7921f" cropleft="8357f" cropright="8357f"/>
                 </v:shape>
-                <v:shape id="Picture 1" o:spid="_x0000_s1030" type="#_x0000_t75" style="position:absolute;left:3220;top:12703;width:1738;height:797;visibility:visible;mso-wrap-style:square" o:gfxdata="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">
-                  <v:imagedata r:id="rId21" o:title=""/>
+                <v:shape id="Picture 1" o:spid="_x0000_s1030" type="#_x0000_t75" style="position:absolute;left:3220;top:12703;width:1738;height:797;visibility:visible;mso-wrap-style:square" o:gfxdata="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">
+                  <v:imagedata r:id="rId20" o:title=""/>
                 </v:shape>
-                <v:shape id="Picture 8" o:spid="_x0000_s1031" type="#_x0000_t75" alt="NETL-Logo-Color" style="position:absolute;left:1786;top:12646;width:1220;height:938;visibility:visible;mso-wrap-style:square" o:gfxdata="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">
-                  <v:imagedata r:id="rId22" o:title="NETL-Logo-Color"/>
+                <v:shape id="Picture 8" o:spid="_x0000_s1031" type="#_x0000_t75" alt="NETL-Logo-Color" style="position:absolute;left:1786;top:12646;width:1220;height:938;visibility:visible;mso-wrap-style:square" o:gfxdata="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">
+                  <v:imagedata r:id="rId21" o:title="NETL-Logo-Color"/>
                 </v:shape>
               </v:group>
             </w:pict>
@@ -448,7 +448,7 @@
           </mc:Choice>
           <mc:Fallback>
             <w:pict>
-              <v:shapetype id="_x0000_t202" coordsize="21600,21600" o:spt="202" path="m,l,21600r21600,l21600,xe">
+              <v:shapetype w14:anchorId="1137F0AA" id="_x0000_t202" coordsize="21600,21600" o:spt="202" path="m,l,21600r21600,l21600,xe">
                 <v:stroke joinstyle="miter"/>
                 <v:path gradientshapeok="t" o:connecttype="rect"/>
               </v:shapetype>
@@ -550,7 +550,7 @@
                     </pic:cNvPicPr>
                   </pic:nvPicPr>
                   <pic:blipFill>
-                    <a:blip r:embed="rId23" cstate="print"/>
+                    <a:blip r:embed="rId22" cstate="print"/>
                     <a:srcRect/>
                     <a:stretch>
                       <a:fillRect/>
@@ -632,7 +632,7 @@
                     <pic:cNvPicPr/>
                   </pic:nvPicPr>
                   <pic:blipFill>
-                    <a:blip r:embed="rId24" cstate="print"/>
+                    <a:blip r:embed="rId23" cstate="print"/>
                     <a:stretch>
                       <a:fillRect/>
                     </a:stretch>
@@ -744,17 +744,15 @@
           <w:sz w:val="28"/>
           <w:szCs w:val="28"/>
         </w:rPr>
-        <w:t>Version 2014.06.24</w:t>
-      </w:r>
-    </w:p>
-    <w:p>
-      <w:pPr>
-        <w:jc w:val="center"/>
+        <w:t>Version 2.0.</w:t>
+      </w:r>
+      <w:r>
         <w:rPr>
           <w:sz w:val="28"/>
           <w:szCs w:val="28"/>
         </w:rPr>
-      </w:pPr>
+        <w:t>0</w:t>
+      </w:r>
     </w:p>
     <w:p>
       <w:pPr>
@@ -764,150 +762,21 @@
           <w:szCs w:val="28"/>
         </w:rPr>
       </w:pPr>
-      <w:r>
+    </w:p>
+    <w:p>
+      <w:pPr>
+        <w:jc w:val="center"/>
         <w:rPr>
           <w:sz w:val="28"/>
           <w:szCs w:val="28"/>
         </w:rPr>
-        <w:t>June 24, 2014</w:t>
-      </w:r>
-    </w:p>
-    <w:p>
-      <w:pPr>
+      </w:pPr>
+      <w:r>
         <w:rPr>
           <w:sz w:val="28"/>
           <w:szCs w:val="28"/>
         </w:rPr>
-      </w:pPr>
-    </w:p>
-    <w:p>
-      <w:pPr>
-        <w:rPr>
-          <w:sz w:val="28"/>
-          <w:szCs w:val="28"/>
-        </w:rPr>
-      </w:pPr>
-    </w:p>
-    <w:p>
-      <w:pPr>
-        <w:rPr>
-          <w:sz w:val="28"/>
-          <w:szCs w:val="28"/>
-        </w:rPr>
-      </w:pPr>
-    </w:p>
-    <w:p>
-      <w:pPr>
-        <w:rPr>
-          <w:sz w:val="28"/>
-          <w:szCs w:val="28"/>
-        </w:rPr>
-      </w:pPr>
-    </w:p>
-    <w:p>
-      <w:pPr>
-        <w:rPr>
-          <w:sz w:val="28"/>
-          <w:szCs w:val="28"/>
-        </w:rPr>
-      </w:pPr>
-    </w:p>
-    <w:p>
-      <w:pPr>
-        <w:rPr>
-          <w:sz w:val="28"/>
-          <w:szCs w:val="28"/>
-        </w:rPr>
-      </w:pPr>
-    </w:p>
-    <w:p>
-      <w:pPr>
-        <w:rPr>
-          <w:sz w:val="28"/>
-          <w:szCs w:val="28"/>
-        </w:rPr>
-      </w:pPr>
-    </w:p>
-    <w:p>
-      <w:pPr>
-        <w:rPr>
-          <w:sz w:val="28"/>
-          <w:szCs w:val="28"/>
-        </w:rPr>
-      </w:pPr>
-    </w:p>
-    <w:p>
-      <w:pPr>
-        <w:rPr>
-          <w:sz w:val="28"/>
-          <w:szCs w:val="28"/>
-        </w:rPr>
-      </w:pPr>
-    </w:p>
-    <w:p>
-      <w:pPr>
-        <w:rPr>
-          <w:sz w:val="28"/>
-          <w:szCs w:val="28"/>
-        </w:rPr>
-      </w:pPr>
-    </w:p>
-    <w:p>
-      <w:pPr>
-        <w:rPr>
-          <w:sz w:val="28"/>
-          <w:szCs w:val="28"/>
-        </w:rPr>
-        <w:sectPr>
-          <w:headerReference w:type="even" r:id="rId25"/>
-          <w:headerReference w:type="default" r:id="rId26"/>
-          <w:footerReference w:type="even" r:id="rId27"/>
-          <w:footerReference w:type="default" r:id="rId28"/>
-          <w:headerReference w:type="first" r:id="rId29"/>
-          <w:footerReference w:type="first" r:id="rId30"/>
-          <w:type w:val="oddPage"/>
-          <w:pgSz w:w="12240" w:h="15840"/>
-          <w:pgMar w:top="1440" w:right="1440" w:bottom="1440" w:left="1440" w:header="720" w:footer="720" w:gutter="0"/>
-          <w:pgNumType w:start="1"/>
-          <w:cols w:space="720"/>
-          <w:titlePg/>
-          <w:docGrid w:linePitch="360"/>
-        </w:sectPr>
-      </w:pPr>
-    </w:p>
-    <w:p>
-      <w:pPr>
-        <w:pStyle w:val="TOCHeading"/>
-      </w:pPr>
-      <w:bookmarkStart w:id="0" w:name="_Toc313865661"/>
-    </w:p>
-    <w:p>
-      <w:pPr>
-        <w:pStyle w:val="TOCHeading"/>
-      </w:pPr>
-    </w:p>
-    <w:p>
-      <w:pPr>
-        <w:pStyle w:val="TOCHeading"/>
-      </w:pPr>
-    </w:p>
-    <w:p/>
-    <w:p/>
-    <w:p/>
-    <w:p/>
-    <w:p/>
-    <w:p/>
-    <w:p/>
-    <w:p/>
-    <w:p>
-      <w:pPr>
-        <w:rPr>
-          <w:bCs/>
-          <w:sz w:val="20"/>
-        </w:rPr>
-      </w:pPr>
-      <w:r>
-        <w:t>This Material was produced under the DOE Carbon Capture Simulation Initiative (CCSI), and copyright is held by the software owners: ORISE, LANS, LLNS, LBL, PNNL, CMU, WVU, et al. The software owners and/or the U.S. Government retain ownership of all rights in the CCSI software and the copyright and patents subsisting therein. Any distribution or dissemination is governed under the terms and conditions of the CCSI Test and Evaluation License, CCSI Master Non-Disclosure Agreement, and the CCSI Intellectual Property Management Plan. No rights are granted except as expressly recited in one of the aforementioned agreements.</w:t>
+        <w:t>February, 2018</w:t>
       </w:r>
     </w:p>
     <w:p>
@@ -915,13 +784,243 @@
         <w:autoSpaceDE/>
         <w:autoSpaceDN/>
         <w:adjustRightInd/>
-      </w:pPr>
-      <w:r>
-        <w:rPr>
+        <w:rPr>
+          <w:sz w:val="28"/>
+          <w:szCs w:val="28"/>
+        </w:rPr>
+      </w:pPr>
+      <w:r>
+        <w:rPr>
+          <w:sz w:val="28"/>
+          <w:szCs w:val="28"/>
+        </w:rPr>
+        <w:br w:type="page"/>
+      </w:r>
+    </w:p>
+    <w:p>
+      <w:pPr>
+        <w:spacing w:before="480" w:after="120" w:line="276" w:lineRule="auto"/>
+        <w:rPr>
+          <w:rFonts w:ascii="Arial" w:eastAsia="Arial" w:hAnsi="Arial" w:cs="Arial"/>
+        </w:rPr>
+      </w:pPr>
+      <w:bookmarkStart w:id="0" w:name="_Toc313865661"/>
+      <w:r>
+        <w:rPr>
+          <w:rFonts w:ascii="Arial" w:eastAsia="Arial" w:hAnsi="Arial" w:cs="Arial"/>
+        </w:rPr>
+        <w:lastRenderedPageBreak/>
+        <w:t>Copyright (c) 2012 - 2018</w:t>
+      </w:r>
+    </w:p>
+    <w:p>
+      <w:pPr>
+        <w:spacing w:before="480" w:after="120" w:line="276" w:lineRule="auto"/>
+        <w:rPr>
+          <w:rFonts w:ascii="Arial" w:eastAsia="Arial" w:hAnsi="Arial" w:cs="Arial"/>
           <w:b/>
-          <w:bCs/>
-        </w:rPr>
-        <w:br w:type="page"/>
+        </w:rPr>
+      </w:pPr>
+      <w:r>
+        <w:rPr>
+          <w:rFonts w:ascii="Arial" w:eastAsia="Arial" w:hAnsi="Arial" w:cs="Arial"/>
+          <w:b/>
+        </w:rPr>
+        <w:t>Copyright Notice</w:t>
+      </w:r>
+    </w:p>
+    <w:p>
+      <w:pPr>
+        <w:spacing w:before="480" w:after="120" w:line="276" w:lineRule="auto"/>
+        <w:rPr>
+          <w:rFonts w:ascii="Arial" w:eastAsia="Arial" w:hAnsi="Arial" w:cs="Arial"/>
+        </w:rPr>
+      </w:pPr>
+      <w:r>
+        <w:rPr>
+          <w:rFonts w:ascii="Arial" w:eastAsia="Arial" w:hAnsi="Arial" w:cs="Arial"/>
+        </w:rPr>
+        <w:t>REVEAL</w:t>
+      </w:r>
+      <w:r>
+        <w:rPr>
+          <w:rFonts w:ascii="Arial" w:eastAsia="Arial" w:hAnsi="Arial" w:cs="Arial"/>
+        </w:rPr>
+        <w:t>-lite</w:t>
+      </w:r>
+      <w:r>
+        <w:rPr>
+          <w:rFonts w:ascii="Arial" w:eastAsia="Arial" w:hAnsi="Arial" w:cs="Arial"/>
+        </w:rPr>
+        <w:t xml:space="preserve"> was produced under the DOE Carbon Capture Simulation Initiative (CCSI), and is copyright (c) 2012 - 2018 by the software owners: Oak Ridge Institute for Science and Education (ORISE), Los Alamos National Security, LLC., Lawrence Livermore National Security, LLC., The Regents of the University of California, through Lawrence Berkeley National Laboratory, Battelle Memorial Institute, Pacific Northwest Division through Pacific Northwest National Laboratory, Carnegie Mellon University, West Virginia University, Boston University, the Trustees of Princeton University, The University of Texas at Austin, URS Energy &amp; Construction, Inc., et al.. All rights reserved.</w:t>
+      </w:r>
+    </w:p>
+    <w:p>
+      <w:pPr>
+        <w:spacing w:before="480" w:after="120" w:line="276" w:lineRule="auto"/>
+        <w:rPr>
+          <w:rFonts w:ascii="Arial" w:eastAsia="Arial" w:hAnsi="Arial" w:cs="Arial"/>
+        </w:rPr>
+      </w:pPr>
+      <w:r>
+        <w:rPr>
+          <w:rFonts w:ascii="Arial" w:eastAsia="Arial" w:hAnsi="Arial" w:cs="Arial"/>
+        </w:rPr>
+        <w:t>NOTICE. This Software was developed under funding from the U.S. Department of Energy and the U.S. Government consequently retains certain rights. As such, the U.S. Government has been granted for itself and others acting on its behalf a paid-up, nonexclusive, irrevocable, worldwide license in the Software to reproduce, distribute copies to the public, prepare derivative works, and perform publicly and display publicly, and to permit other to do so.</w:t>
+      </w:r>
+    </w:p>
+    <w:p>
+      <w:pPr>
+        <w:spacing w:before="480" w:after="120" w:line="276" w:lineRule="auto"/>
+        <w:rPr>
+          <w:rFonts w:ascii="Arial" w:eastAsia="Arial" w:hAnsi="Arial" w:cs="Arial"/>
+          <w:b/>
+        </w:rPr>
+      </w:pPr>
+      <w:r>
+        <w:rPr>
+          <w:rFonts w:ascii="Arial" w:eastAsia="Arial" w:hAnsi="Arial" w:cs="Arial"/>
+          <w:b/>
+        </w:rPr>
+        <w:t>License Agreement</w:t>
+      </w:r>
+    </w:p>
+    <w:p>
+      <w:pPr>
+        <w:spacing w:before="480" w:after="120" w:line="276" w:lineRule="auto"/>
+        <w:rPr>
+          <w:rFonts w:ascii="Arial" w:eastAsia="Arial" w:hAnsi="Arial" w:cs="Arial"/>
+        </w:rPr>
+      </w:pPr>
+      <w:r>
+        <w:rPr>
+          <w:rFonts w:ascii="Arial" w:eastAsia="Arial" w:hAnsi="Arial" w:cs="Arial"/>
+        </w:rPr>
+        <w:t>REVEAL</w:t>
+      </w:r>
+      <w:r>
+        <w:rPr>
+          <w:rFonts w:ascii="Arial" w:eastAsia="Arial" w:hAnsi="Arial" w:cs="Arial"/>
+        </w:rPr>
+        <w:t>-lite</w:t>
+      </w:r>
+      <w:r>
+        <w:rPr>
+          <w:rFonts w:ascii="Arial" w:eastAsia="Arial" w:hAnsi="Arial" w:cs="Arial"/>
+        </w:rPr>
+        <w:t xml:space="preserve"> Copyright (c) 2012 - 2018, by the software owners: Oak Ridge Institute for Science and Education (ORISE), Los Alamos National Security, LLC., Lawrence Livermore National Security, LLC., The Regents of the University of California, through Lawrence Berkeley National Laboratory, Battelle Memorial Institute, Pacific Northwest Division through Pacific Northwest National Laboratory, Carnegie Mellon University, West Virginia University, Boston University, the Trustees of Princeton University, The University of Texas at Austin, URS Energy &amp; Construction, Inc., et al. All rights reserved.</w:t>
+      </w:r>
+    </w:p>
+    <w:p>
+      <w:pPr>
+        <w:spacing w:before="480" w:after="120" w:line="276" w:lineRule="auto"/>
+        <w:rPr>
+          <w:rFonts w:ascii="Arial" w:eastAsia="Arial" w:hAnsi="Arial" w:cs="Arial"/>
+        </w:rPr>
+      </w:pPr>
+      <w:r>
+        <w:rPr>
+          <w:rFonts w:ascii="Arial" w:eastAsia="Arial" w:hAnsi="Arial" w:cs="Arial"/>
+        </w:rPr>
+        <w:t>Redistribution and use in source and binary forms, with or without modification, are permitted provided that the following conditions are met:</w:t>
+      </w:r>
+    </w:p>
+    <w:p>
+      <w:pPr>
+        <w:pStyle w:val="ListParagraph"/>
+        <w:widowControl w:val="0"/>
+        <w:numPr>
+          <w:ilvl w:val="0"/>
+          <w:numId w:val="35"/>
+        </w:numPr>
+        <w:autoSpaceDE/>
+        <w:autoSpaceDN/>
+        <w:adjustRightInd/>
+        <w:spacing w:before="480" w:after="120" w:line="276" w:lineRule="auto"/>
+        <w:contextualSpacing w:val="0"/>
+        <w:rPr>
+          <w:rFonts w:ascii="Arial" w:eastAsia="Arial" w:hAnsi="Arial" w:cs="Arial"/>
+        </w:rPr>
+      </w:pPr>
+      <w:r>
+        <w:rPr>
+          <w:rFonts w:ascii="Arial" w:eastAsia="Arial" w:hAnsi="Arial" w:cs="Arial"/>
+        </w:rPr>
+        <w:t>Redistributions of source code must retain the above copyright notice, this list of conditions and the following disclaimer.</w:t>
+      </w:r>
+    </w:p>
+    <w:p>
+      <w:pPr>
+        <w:pStyle w:val="ListParagraph"/>
+        <w:widowControl w:val="0"/>
+        <w:numPr>
+          <w:ilvl w:val="0"/>
+          <w:numId w:val="35"/>
+        </w:numPr>
+        <w:autoSpaceDE/>
+        <w:autoSpaceDN/>
+        <w:adjustRightInd/>
+        <w:spacing w:before="480" w:after="120" w:line="276" w:lineRule="auto"/>
+        <w:contextualSpacing w:val="0"/>
+        <w:rPr>
+          <w:rFonts w:ascii="Arial" w:eastAsia="Arial" w:hAnsi="Arial" w:cs="Arial"/>
+        </w:rPr>
+      </w:pPr>
+      <w:r>
+        <w:rPr>
+          <w:rFonts w:ascii="Arial" w:eastAsia="Arial" w:hAnsi="Arial" w:cs="Arial"/>
+        </w:rPr>
+        <w:lastRenderedPageBreak/>
+        <w:t>Redistributions in binary form must reproduce the above copyright notice, this list of conditions and the following disclaimer in the documentation and/or other materials provided with the distribution.</w:t>
+      </w:r>
+    </w:p>
+    <w:p>
+      <w:pPr>
+        <w:pStyle w:val="ListParagraph"/>
+        <w:widowControl w:val="0"/>
+        <w:numPr>
+          <w:ilvl w:val="0"/>
+          <w:numId w:val="35"/>
+        </w:numPr>
+        <w:autoSpaceDE/>
+        <w:autoSpaceDN/>
+        <w:adjustRightInd/>
+        <w:spacing w:before="480" w:after="120" w:line="276" w:lineRule="auto"/>
+        <w:contextualSpacing w:val="0"/>
+        <w:rPr>
+          <w:rFonts w:ascii="Arial" w:eastAsia="Arial" w:hAnsi="Arial" w:cs="Arial"/>
+        </w:rPr>
+      </w:pPr>
+      <w:r>
+        <w:rPr>
+          <w:rFonts w:ascii="Arial" w:eastAsia="Arial" w:hAnsi="Arial" w:cs="Arial"/>
+        </w:rPr>
+        <w:t>Neither the name of the Carbon Capture Simulation Initiative, U.S. Dept. of Energy, the National Energy Technology Laboratory, Oak Ridge Institute for Science and Education (ORISE), Los Alamos National Security, LLC., Lawrence Livermore National Security, LLC., the University of California, Lawrence Berkeley National Laboratory, Battelle Memorial Institute, Pacific Northwest National Laboratory, Carnegie Mellon University, West Virginia University, Boston University, the Trustees of Princeton University, the University of Texas at Austin, URS Energy &amp; Construction, Inc., nor the names of its contributors may be used to endorse or promote products derived from this software without specific prior written permission.</w:t>
+      </w:r>
+    </w:p>
+    <w:p>
+      <w:pPr>
+        <w:spacing w:before="480" w:after="120" w:line="276" w:lineRule="auto"/>
+        <w:rPr>
+          <w:rFonts w:ascii="Arial" w:eastAsia="Arial" w:hAnsi="Arial" w:cs="Arial"/>
+        </w:rPr>
+      </w:pPr>
+      <w:r>
+        <w:rPr>
+          <w:rFonts w:ascii="Arial" w:eastAsia="Arial" w:hAnsi="Arial" w:cs="Arial"/>
+        </w:rPr>
+        <w:t>THIS SOFTWARE IS PROVIDED BY THE COPYRIGHT HOLDERS AND CONTRIBUTORS "AS IS" AND ANY EXPRESS OR IMPLIED WARRANTIES, INCLUDING, BUT NOT LIMITED TO, THE IMPLIED WARRANTIES OF MERCHANTABILITY AND FITNESS FOR A PARTICULAR PURPOSE ARE DISCLAIMED. IN NO EVENT SHALL THE COPYRIGHT OWNER OR CONTRIBUTORS BE LIABLE FOR ANY DIRECT, INDIRECT, INCIDENTAL, SPECIAL, EXEMPLARY, OR CONSEQUENTIAL DAMAGES (INCLUDING, BUT NOT LIMITED TO, PROCUREMENT OF SUBSTITUTE GOODS OR SERVICES; LOSS OF USE, DATA, OR PROFITS; OR BUSINESS INTERRUPTION) HOWEVER CAUSED AND ON ANY THEORY OF LIABILITY, WHETHER IN CONTRACT, STRICT LIABILITY, OR TORT (INCLUDING NEGLIGENCE OR OTHERWISE) ARISING IN ANY WAY OUT OF THE USE OF THIS SOFTWARE, EVEN IF ADVISED OF THE POSSIBILITY OF SUCH DAMAGE.</w:t>
+      </w:r>
+    </w:p>
+    <w:p>
+      <w:pPr>
+        <w:spacing w:before="480" w:after="120" w:line="276" w:lineRule="auto"/>
+      </w:pPr>
+      <w:r>
+        <w:rPr>
+          <w:rFonts w:ascii="Arial" w:eastAsia="Arial" w:hAnsi="Arial" w:cs="Arial"/>
+        </w:rPr>
+        <w:t>You are under no obligation whatsoever to provide any bug fixes, patches, or upgrades to the features, functionality or performance of the source code ("Enhancements") to anyone; however, if you choose to make your Enhancements available either publicly, or directly to Lawrence Berkeley National Laboratory, without imposing a separate written license agreement for such Enhancements, then you hereby grant the following license: a non-exclusive, royalty-free perpetual license to install, use, modify, prepare derivative works, incorporate into other computer software, distribute, and sublicense such enhancements or derivative works thereof, in binary and source code form. This material was produced under the DOE Carbon Capture Simulation Initiative</w:t>
       </w:r>
     </w:p>
     <w:sdt>
@@ -2117,8 +2216,9 @@
       <w:pPr>
         <w:pStyle w:val="Heading1"/>
         <w:sectPr>
-          <w:headerReference w:type="first" r:id="rId31"/>
-          <w:footerReference w:type="first" r:id="rId32"/>
+          <w:headerReference w:type="default" r:id="rId24"/>
+          <w:headerReference w:type="first" r:id="rId25"/>
+          <w:footerReference w:type="first" r:id="rId26"/>
           <w:type w:val="oddPage"/>
           <w:pgSz w:w="12240" w:h="15840"/>
           <w:pgMar w:top="1440" w:right="1440" w:bottom="1440" w:left="1440" w:header="720" w:footer="720" w:gutter="0"/>
@@ -2416,9 +2516,9 @@
         <w:tblLook w:val="04A0" w:firstRow="1" w:lastRow="0" w:firstColumn="1" w:lastColumn="0" w:noHBand="0" w:noVBand="1"/>
       </w:tblPr>
       <w:tblGrid>
-        <w:gridCol w:w="1979"/>
-        <w:gridCol w:w="2971"/>
-        <w:gridCol w:w="2519"/>
+        <w:gridCol w:w="1933"/>
+        <w:gridCol w:w="2901"/>
+        <w:gridCol w:w="2459"/>
       </w:tblGrid>
       <w:tr>
         <w:trPr>
@@ -3185,7 +3285,7 @@
                 <w:szCs w:val="22"/>
               </w:rPr>
             </w:pPr>
-            <w:hyperlink r:id="rId33" w:history="1">
+            <w:hyperlink r:id="rId27" w:history="1">
               <w:r>
                 <w:rPr>
                   <w:rStyle w:val="Hyperlink"/>
@@ -3286,7 +3386,7 @@
                 <w:szCs w:val="22"/>
               </w:rPr>
             </w:pPr>
-            <w:hyperlink r:id="rId34" w:history="1">
+            <w:hyperlink r:id="rId28" w:history="1">
               <w:r>
                 <w:rPr>
                   <w:rStyle w:val="Hyperlink"/>
@@ -3394,17 +3494,19 @@
         </w:rPr>
         <w:t>: Getting Required Packages</w:t>
       </w:r>
+      <w:bookmarkStart w:id="5" w:name="_GoBack"/>
+      <w:bookmarkEnd w:id="5"/>
     </w:p>
     <w:p>
       <w:pPr>
         <w:pStyle w:val="Heading1"/>
       </w:pPr>
-      <w:bookmarkStart w:id="5" w:name="_Toc394579215"/>
+      <w:bookmarkStart w:id="6" w:name="_Toc394579215"/>
       <w:r>
         <w:lastRenderedPageBreak/>
         <w:t>Basic Installation</w:t>
       </w:r>
-      <w:bookmarkEnd w:id="5"/>
+      <w:bookmarkEnd w:id="6"/>
     </w:p>
     <w:p>
       <w:pPr>
@@ -3955,8 +4057,6 @@
           <w:color w:val="000000"/>
         </w:rPr>
       </w:pPr>
-      <w:bookmarkStart w:id="6" w:name="_GoBack"/>
-      <w:bookmarkEnd w:id="6"/>
     </w:p>
     <w:p>
       <w:pPr>
@@ -5096,7 +5196,7 @@
           <w:numId w:val="33"/>
         </w:numPr>
       </w:pPr>
-      <w:hyperlink r:id="rId35" w:history="1">
+      <w:hyperlink r:id="rId29" w:history="1">
         <w:r>
           <w:rPr>
             <w:rStyle w:val="Hyperlink"/>
@@ -5160,8 +5260,16 @@
         <w:rPr>
           <w:i/>
         </w:rPr>
-        <w:t>/iREVEAL</w:t>
-      </w:r>
+        <w:t>/</w:t>
+      </w:r>
+      <w:proofErr w:type="spellStart"/>
+      <w:r>
+        <w:rPr>
+          <w:i/>
+        </w:rPr>
+        <w:t>iREVEAL</w:t>
+      </w:r>
+      <w:proofErr w:type="spellEnd"/>
     </w:p>
     <w:p>
       <w:pPr>
@@ -5204,7 +5312,21 @@
         <w:rPr>
           <w:i/>
         </w:rPr>
-        <w:t xml:space="preserve">/iREVEAL&gt;build.bat </w:t>
+        <w:t>/</w:t>
+      </w:r>
+      <w:proofErr w:type="spellStart"/>
+      <w:r>
+        <w:rPr>
+          <w:i/>
+        </w:rPr>
+        <w:t>iREVEAL</w:t>
+      </w:r>
+      <w:proofErr w:type="spellEnd"/>
+      <w:r>
+        <w:rPr>
+          <w:i/>
+        </w:rPr>
+        <w:t xml:space="preserve">&gt;build.bat </w:t>
       </w:r>
     </w:p>
     <w:p>
@@ -5249,8 +5371,16 @@
         <w:rPr>
           <w:i/>
         </w:rPr>
-        <w:t>/iREVEAL</w:t>
-      </w:r>
+        <w:t>/</w:t>
+      </w:r>
+      <w:proofErr w:type="spellStart"/>
+      <w:r>
+        <w:rPr>
+          <w:i/>
+        </w:rPr>
+        <w:t>iREVEAL</w:t>
+      </w:r>
+      <w:proofErr w:type="spellEnd"/>
     </w:p>
     <w:p>
       <w:pPr>
@@ -5336,7 +5466,21 @@
         <w:rPr>
           <w:i/>
         </w:rPr>
-        <w:t>/iREVEAL directory as follows:</w:t>
+        <w:t>/</w:t>
+      </w:r>
+      <w:proofErr w:type="spellStart"/>
+      <w:r>
+        <w:rPr>
+          <w:i/>
+        </w:rPr>
+        <w:t>iREVEAL</w:t>
+      </w:r>
+      <w:proofErr w:type="spellEnd"/>
+      <w:r>
+        <w:rPr>
+          <w:i/>
+        </w:rPr>
+        <w:t xml:space="preserve"> directory as follows:</w:t>
       </w:r>
     </w:p>
     <w:p>
@@ -5380,7 +5524,21 @@
         <w:rPr>
           <w:i/>
         </w:rPr>
-        <w:t>/iREVEAL&gt;ant</w:t>
+        <w:t>/</w:t>
+      </w:r>
+      <w:proofErr w:type="spellStart"/>
+      <w:r>
+        <w:rPr>
+          <w:i/>
+        </w:rPr>
+        <w:t>iREVEAL</w:t>
+      </w:r>
+      <w:proofErr w:type="spellEnd"/>
+      <w:r>
+        <w:rPr>
+          <w:i/>
+        </w:rPr>
+        <w:t>&gt;ant</w:t>
       </w:r>
     </w:p>
     <w:p>
@@ -5769,7 +5927,7 @@
                     <pic:cNvPicPr/>
                   </pic:nvPicPr>
                   <pic:blipFill>
-                    <a:blip r:embed="rId36"/>
+                    <a:blip r:embed="rId30"/>
                     <a:stretch>
                       <a:fillRect/>
                     </a:stretch>
@@ -5798,27 +5956,14 @@
       <w:r>
         <w:t xml:space="preserve">Figure </w:t>
       </w:r>
-      <w:r>
-        <w:fldChar w:fldCharType="begin"/>
-      </w:r>
-      <w:r>
-        <w:instrText xml:space="preserve"> SEQ Figure \* ARABIC </w:instrText>
-      </w:r>
-      <w:r>
-        <w:fldChar w:fldCharType="separate"/>
-      </w:r>
-      <w:r>
-        <w:rPr>
-          <w:noProof/>
-        </w:rPr>
-        <w:t>1</w:t>
-      </w:r>
-      <w:r>
-        <w:rPr>
-          <w:noProof/>
-        </w:rPr>
-        <w:fldChar w:fldCharType="end"/>
-      </w:r>
+      <w:fldSimple w:instr=" SEQ Figure \* ARABIC ">
+        <w:r>
+          <w:rPr>
+            <w:noProof/>
+          </w:rPr>
+          <w:t>1</w:t>
+        </w:r>
+      </w:fldSimple>
       <w:r>
         <w:t>: Testing external library installation</w:t>
       </w:r>
@@ -5928,7 +6073,7 @@
       <w:r>
         <w:t xml:space="preserve">Contact </w:t>
       </w:r>
-      <w:hyperlink r:id="rId37" w:history="1">
+      <w:hyperlink r:id="rId31" w:history="1">
         <w:r>
           <w:rPr>
             <w:rStyle w:val="Hyperlink"/>
@@ -5982,7 +6127,7 @@
       <w:r>
         <w:t xml:space="preserve"> </w:t>
       </w:r>
-      <w:hyperlink r:id="rId38" w:history="1">
+      <w:hyperlink r:id="rId32" w:history="1">
         <w:r>
           <w:rPr>
             <w:rStyle w:val="Hyperlink"/>
@@ -5996,7 +6141,7 @@
       </w:r>
     </w:p>
     <w:p>
-      <w:hyperlink r:id="rId39" w:history="1">
+      <w:hyperlink r:id="rId33" w:history="1">
         <w:r>
           <w:rPr>
             <w:rStyle w:val="Hyperlink"/>
@@ -6010,7 +6155,7 @@
       </w:r>
     </w:p>
     <w:p>
-      <w:hyperlink r:id="rId40" w:history="1">
+      <w:hyperlink r:id="rId34" w:history="1">
         <w:r>
           <w:rPr>
             <w:rStyle w:val="Hyperlink"/>
@@ -6024,7 +6169,7 @@
       </w:r>
     </w:p>
     <w:p>
-      <w:hyperlink r:id="rId41" w:history="1">
+      <w:hyperlink r:id="rId35" w:history="1">
         <w:r>
           <w:rPr>
             <w:rStyle w:val="Hyperlink"/>
@@ -6049,7 +6194,7 @@
       </w:pPr>
     </w:p>
     <w:sectPr>
-      <w:footerReference w:type="default" r:id="rId42"/>
+      <w:footerReference w:type="default" r:id="rId36"/>
       <w:pgSz w:w="12240" w:h="15840"/>
       <w:pgMar w:top="1440" w:right="1440" w:bottom="1440" w:left="1440" w:header="720" w:footer="720" w:gutter="0"/>
       <w:pgNumType w:start="1"/>
@@ -6061,7 +6206,7 @@
 </file>
 
 <file path=word/endnotes.xml><?xml version="1.0" encoding="utf-8"?>
-<w:endnotes xmlns:wpc="http://schemas.microsoft.com/office/word/2010/wordprocessingCanvas" xmlns:mc="http://schemas.openxmlformats.org/markup-compatibility/2006" xmlns:o="urn:schemas-microsoft-com:office:office" xmlns:r="http://schemas.openxmlformats.org/officeDocument/2006/relationships" xmlns:m="http://schemas.openxmlformats.org/officeDocument/2006/math" xmlns:v="urn:schemas-microsoft-com:vml" xmlns:wp14="http://schemas.microsoft.com/office/word/2010/wordprocessingDrawing" xmlns:wp="http://schemas.openxmlformats.org/drawingml/2006/wordprocessingDrawing" xmlns:w10="urn:schemas-microsoft-com:office:word" xmlns:w="http://schemas.openxmlformats.org/wordprocessingml/2006/main" xmlns:w14="http://schemas.microsoft.com/office/word/2010/wordml" xmlns:wpg="http://schemas.microsoft.com/office/word/2010/wordprocessingGroup" xmlns:wpi="http://schemas.microsoft.com/office/word/2010/wordprocessingInk" xmlns:wne="http://schemas.microsoft.com/office/word/2006/wordml" xmlns:wps="http://schemas.microsoft.com/office/word/2010/wordprocessingShape" mc:Ignorable="w14 wp14">
+<w:endnotes xmlns:wpc="http://schemas.microsoft.com/office/word/2010/wordprocessingCanvas" xmlns:cx="http://schemas.microsoft.com/office/drawing/2014/chartex" xmlns:cx1="http://schemas.microsoft.com/office/drawing/2015/9/8/chartex" xmlns:mc="http://schemas.openxmlformats.org/markup-compatibility/2006" xmlns:o="urn:schemas-microsoft-com:office:office" xmlns:r="http://schemas.openxmlformats.org/officeDocument/2006/relationships" xmlns:m="http://schemas.openxmlformats.org/officeDocument/2006/math" xmlns:v="urn:schemas-microsoft-com:vml" xmlns:wp14="http://schemas.microsoft.com/office/word/2010/wordprocessingDrawing" xmlns:wp="http://schemas.openxmlformats.org/drawingml/2006/wordprocessingDrawing" xmlns:w10="urn:schemas-microsoft-com:office:word" xmlns:w="http://schemas.openxmlformats.org/wordprocessingml/2006/main" xmlns:w14="http://schemas.microsoft.com/office/word/2010/wordml" xmlns:w15="http://schemas.microsoft.com/office/word/2012/wordml" xmlns:w16se="http://schemas.microsoft.com/office/word/2015/wordml/symex" xmlns:wpg="http://schemas.microsoft.com/office/word/2010/wordprocessingGroup" xmlns:wpi="http://schemas.microsoft.com/office/word/2010/wordprocessingInk" xmlns:wne="http://schemas.microsoft.com/office/word/2006/wordml" xmlns:wps="http://schemas.microsoft.com/office/word/2010/wordprocessingShape" mc:Ignorable="w14 w15 w16se wp14">
   <w:endnote w:type="separator" w:id="-1">
     <w:p>
       <w:r>
@@ -6090,195 +6235,7 @@
 </file>
 
 <file path=word/footer1.xml><?xml version="1.0" encoding="utf-8"?>
-<w:ftr xmlns:wpc="http://schemas.microsoft.com/office/word/2010/wordprocessingCanvas" xmlns:mc="http://schemas.openxmlformats.org/markup-compatibility/2006" xmlns:o="urn:schemas-microsoft-com:office:office" xmlns:r="http://schemas.openxmlformats.org/officeDocument/2006/relationships" xmlns:m="http://schemas.openxmlformats.org/officeDocument/2006/math" xmlns:v="urn:schemas-microsoft-com:vml" xmlns:wp14="http://schemas.microsoft.com/office/word/2010/wordprocessingDrawing" xmlns:wp="http://schemas.openxmlformats.org/drawingml/2006/wordprocessingDrawing" xmlns:w10="urn:schemas-microsoft-com:office:word" xmlns:w="http://schemas.openxmlformats.org/wordprocessingml/2006/main" xmlns:w14="http://schemas.microsoft.com/office/word/2010/wordml" xmlns:wpg="http://schemas.microsoft.com/office/word/2010/wordprocessingGroup" xmlns:wpi="http://schemas.microsoft.com/office/word/2010/wordprocessingInk" xmlns:wne="http://schemas.microsoft.com/office/word/2006/wordml" xmlns:wps="http://schemas.microsoft.com/office/word/2010/wordprocessingShape" mc:Ignorable="w14 wp14">
-  <w:p>
-    <w:pPr>
-      <w:pStyle w:val="Footer"/>
-      <w:tabs>
-        <w:tab w:val="clear" w:pos="4320"/>
-        <w:tab w:val="clear" w:pos="8640"/>
-        <w:tab w:val="right" w:pos="9360"/>
-      </w:tabs>
-      <w:ind w:firstLine="14"/>
-      <w:rPr>
-        <w:sz w:val="20"/>
-        <w:szCs w:val="20"/>
-      </w:rPr>
-    </w:pPr>
-    <w:r>
-      <w:rPr>
-        <w:sz w:val="20"/>
-        <w:szCs w:val="20"/>
-      </w:rPr>
-      <w:t xml:space="preserve">Protected under </w:t>
-    </w:r>
-    <w:r>
-      <w:rPr>
-        <w:sz w:val="20"/>
-        <w:szCs w:val="20"/>
-      </w:rPr>
-      <w:t>CCSI</w:t>
-    </w:r>
-    <w:r>
-      <w:rPr>
-        <w:sz w:val="20"/>
-        <w:szCs w:val="20"/>
-      </w:rPr>
-      <w:t xml:space="preserve"> </w:t>
-    </w:r>
-    <w:r>
-      <w:rPr>
-        <w:sz w:val="20"/>
-        <w:szCs w:val="20"/>
-      </w:rPr>
-      <w:t>MASTER</w:t>
-    </w:r>
-    <w:r>
-      <w:rPr>
-        <w:sz w:val="20"/>
-        <w:szCs w:val="20"/>
-      </w:rPr>
-      <w:t xml:space="preserve"> NDA</w:t>
-    </w:r>
-    <w:r>
-      <w:rPr>
-        <w:sz w:val="20"/>
-        <w:szCs w:val="20"/>
-      </w:rPr>
-      <w:t>-1107306</w:t>
-    </w:r>
-  </w:p>
-</w:ftr>
-</file>
-
-<file path=word/footer2.xml><?xml version="1.0" encoding="utf-8"?>
-<w:ftr xmlns:wpc="http://schemas.microsoft.com/office/word/2010/wordprocessingCanvas" xmlns:mc="http://schemas.openxmlformats.org/markup-compatibility/2006" xmlns:o="urn:schemas-microsoft-com:office:office" xmlns:r="http://schemas.openxmlformats.org/officeDocument/2006/relationships" xmlns:m="http://schemas.openxmlformats.org/officeDocument/2006/math" xmlns:v="urn:schemas-microsoft-com:vml" xmlns:wp14="http://schemas.microsoft.com/office/word/2010/wordprocessingDrawing" xmlns:wp="http://schemas.openxmlformats.org/drawingml/2006/wordprocessingDrawing" xmlns:w10="urn:schemas-microsoft-com:office:word" xmlns:w="http://schemas.openxmlformats.org/wordprocessingml/2006/main" xmlns:w14="http://schemas.microsoft.com/office/word/2010/wordml" xmlns:wpg="http://schemas.microsoft.com/office/word/2010/wordprocessingGroup" xmlns:wpi="http://schemas.microsoft.com/office/word/2010/wordprocessingInk" xmlns:wne="http://schemas.microsoft.com/office/word/2006/wordml" xmlns:wps="http://schemas.microsoft.com/office/word/2010/wordprocessingShape" mc:Ignorable="w14 wp14">
-  <w:sdt>
-    <w:sdtPr>
-      <w:id w:val="30774433"/>
-      <w:docPartObj>
-        <w:docPartGallery w:val="Page Numbers (Bottom of Page)"/>
-        <w:docPartUnique/>
-      </w:docPartObj>
-    </w:sdtPr>
-    <w:sdtEndPr>
-      <w:rPr>
-        <w:noProof/>
-      </w:rPr>
-    </w:sdtEndPr>
-    <w:sdtContent>
-      <w:p>
-        <w:pPr>
-          <w:pStyle w:val="Footer"/>
-          <w:tabs>
-            <w:tab w:val="clear" w:pos="4320"/>
-            <w:tab w:val="clear" w:pos="8640"/>
-            <w:tab w:val="right" w:pos="9360"/>
-          </w:tabs>
-        </w:pPr>
-        <w:r>
-          <w:rPr>
-            <w:sz w:val="20"/>
-            <w:szCs w:val="20"/>
-          </w:rPr>
-          <w:t xml:space="preserve">Protected under </w:t>
-        </w:r>
-        <w:r>
-          <w:rPr>
-            <w:sz w:val="20"/>
-            <w:szCs w:val="20"/>
-          </w:rPr>
-          <w:t>CCSI</w:t>
-        </w:r>
-        <w:r>
-          <w:rPr>
-            <w:sz w:val="20"/>
-            <w:szCs w:val="20"/>
-          </w:rPr>
-          <w:t xml:space="preserve"> </w:t>
-        </w:r>
-        <w:r>
-          <w:rPr>
-            <w:sz w:val="20"/>
-            <w:szCs w:val="20"/>
-          </w:rPr>
-          <w:t>MASTER</w:t>
-        </w:r>
-        <w:r>
-          <w:rPr>
-            <w:sz w:val="20"/>
-            <w:szCs w:val="20"/>
-          </w:rPr>
-          <w:t xml:space="preserve"> NDA</w:t>
-        </w:r>
-        <w:r>
-          <w:rPr>
-            <w:sz w:val="20"/>
-            <w:szCs w:val="20"/>
-          </w:rPr>
-          <w:t>-1107306</w:t>
-        </w:r>
-        <w:r>
-          <w:rPr>
-            <w:sz w:val="20"/>
-            <w:szCs w:val="20"/>
-          </w:rPr>
-          <w:tab/>
-        </w:r>
-        <w:r>
-          <w:fldChar w:fldCharType="begin"/>
-        </w:r>
-        <w:r>
-          <w:instrText xml:space="preserve"> PAGE   \* MERGEFORMAT </w:instrText>
-        </w:r>
-        <w:r>
-          <w:fldChar w:fldCharType="separate"/>
-        </w:r>
-        <w:r>
-          <w:rPr>
-            <w:noProof/>
-          </w:rPr>
-          <w:t>ii</w:t>
-        </w:r>
-        <w:r>
-          <w:rPr>
-            <w:noProof/>
-          </w:rPr>
-          <w:fldChar w:fldCharType="end"/>
-        </w:r>
-      </w:p>
-    </w:sdtContent>
-  </w:sdt>
-</w:ftr>
-</file>
-
-<file path=word/footer3.xml><?xml version="1.0" encoding="utf-8"?>
-<w:ftr xmlns:wpc="http://schemas.microsoft.com/office/word/2010/wordprocessingCanvas" xmlns:mc="http://schemas.openxmlformats.org/markup-compatibility/2006" xmlns:o="urn:schemas-microsoft-com:office:office" xmlns:r="http://schemas.openxmlformats.org/officeDocument/2006/relationships" xmlns:m="http://schemas.openxmlformats.org/officeDocument/2006/math" xmlns:v="urn:schemas-microsoft-com:vml" xmlns:wp14="http://schemas.microsoft.com/office/word/2010/wordprocessingDrawing" xmlns:wp="http://schemas.openxmlformats.org/drawingml/2006/wordprocessingDrawing" xmlns:w10="urn:schemas-microsoft-com:office:word" xmlns:w="http://schemas.openxmlformats.org/wordprocessingml/2006/main" xmlns:w14="http://schemas.microsoft.com/office/word/2010/wordml" xmlns:wpg="http://schemas.microsoft.com/office/word/2010/wordprocessingGroup" xmlns:wpi="http://schemas.microsoft.com/office/word/2010/wordprocessingInk" xmlns:wne="http://schemas.microsoft.com/office/word/2006/wordml" xmlns:wps="http://schemas.microsoft.com/office/word/2010/wordprocessingShape" mc:Ignorable="w14 wp14">
-  <w:p>
-    <w:pPr>
-      <w:pStyle w:val="Footer"/>
-      <w:jc w:val="right"/>
-    </w:pPr>
-  </w:p>
-  <w:p>
-    <w:pPr>
-      <w:pStyle w:val="Footer"/>
-      <w:tabs>
-        <w:tab w:val="clear" w:pos="4320"/>
-        <w:tab w:val="clear" w:pos="8640"/>
-        <w:tab w:val="right" w:pos="9360"/>
-      </w:tabs>
-      <w:rPr>
-        <w:sz w:val="20"/>
-        <w:szCs w:val="20"/>
-      </w:rPr>
-    </w:pPr>
-  </w:p>
-</w:ftr>
-</file>
-
-<file path=word/footer4.xml><?xml version="1.0" encoding="utf-8"?>
-<w:ftr xmlns:wpc="http://schemas.microsoft.com/office/word/2010/wordprocessingCanvas" xmlns:mc="http://schemas.openxmlformats.org/markup-compatibility/2006" xmlns:o="urn:schemas-microsoft-com:office:office" xmlns:r="http://schemas.openxmlformats.org/officeDocument/2006/relationships" xmlns:m="http://schemas.openxmlformats.org/officeDocument/2006/math" xmlns:v="urn:schemas-microsoft-com:vml" xmlns:wp14="http://schemas.microsoft.com/office/word/2010/wordprocessingDrawing" xmlns:wp="http://schemas.openxmlformats.org/drawingml/2006/wordprocessingDrawing" xmlns:w10="urn:schemas-microsoft-com:office:word" xmlns:w="http://schemas.openxmlformats.org/wordprocessingml/2006/main" xmlns:w14="http://schemas.microsoft.com/office/word/2010/wordml" xmlns:wpg="http://schemas.microsoft.com/office/word/2010/wordprocessingGroup" xmlns:wpi="http://schemas.microsoft.com/office/word/2010/wordprocessingInk" xmlns:wne="http://schemas.microsoft.com/office/word/2006/wordml" xmlns:wps="http://schemas.microsoft.com/office/word/2010/wordprocessingShape" mc:Ignorable="w14 wp14">
+<w:ftr xmlns:wpc="http://schemas.microsoft.com/office/word/2010/wordprocessingCanvas" xmlns:cx="http://schemas.microsoft.com/office/drawing/2014/chartex" xmlns:cx1="http://schemas.microsoft.com/office/drawing/2015/9/8/chartex" xmlns:mc="http://schemas.openxmlformats.org/markup-compatibility/2006" xmlns:o="urn:schemas-microsoft-com:office:office" xmlns:r="http://schemas.openxmlformats.org/officeDocument/2006/relationships" xmlns:m="http://schemas.openxmlformats.org/officeDocument/2006/math" xmlns:v="urn:schemas-microsoft-com:vml" xmlns:wp14="http://schemas.microsoft.com/office/word/2010/wordprocessingDrawing" xmlns:wp="http://schemas.openxmlformats.org/drawingml/2006/wordprocessingDrawing" xmlns:w10="urn:schemas-microsoft-com:office:word" xmlns:w="http://schemas.openxmlformats.org/wordprocessingml/2006/main" xmlns:w14="http://schemas.microsoft.com/office/word/2010/wordml" xmlns:w15="http://schemas.microsoft.com/office/word/2012/wordml" xmlns:w16se="http://schemas.microsoft.com/office/word/2015/wordml/symex" xmlns:wpg="http://schemas.microsoft.com/office/word/2010/wordprocessingGroup" xmlns:wpi="http://schemas.microsoft.com/office/word/2010/wordprocessingInk" xmlns:wne="http://schemas.microsoft.com/office/word/2006/wordml" xmlns:wps="http://schemas.microsoft.com/office/word/2010/wordprocessingShape" mc:Ignorable="w14 w15 w16se wp14">
   <w:sdt>
     <w:sdtPr>
       <w:id w:val="-693457495"/>
@@ -6303,48 +6260,6 @@
           </w:tabs>
           <w:jc w:val="right"/>
         </w:pPr>
-        <w:r>
-          <w:rPr>
-            <w:sz w:val="20"/>
-            <w:szCs w:val="20"/>
-          </w:rPr>
-          <w:t xml:space="preserve">Protected under </w:t>
-        </w:r>
-        <w:r>
-          <w:rPr>
-            <w:sz w:val="20"/>
-            <w:szCs w:val="20"/>
-          </w:rPr>
-          <w:t>CCSI</w:t>
-        </w:r>
-        <w:r>
-          <w:rPr>
-            <w:sz w:val="20"/>
-            <w:szCs w:val="20"/>
-          </w:rPr>
-          <w:t xml:space="preserve"> </w:t>
-        </w:r>
-        <w:r>
-          <w:rPr>
-            <w:sz w:val="20"/>
-            <w:szCs w:val="20"/>
-          </w:rPr>
-          <w:t>MASTER</w:t>
-        </w:r>
-        <w:r>
-          <w:rPr>
-            <w:sz w:val="20"/>
-            <w:szCs w:val="20"/>
-          </w:rPr>
-          <w:t xml:space="preserve"> NDA</w:t>
-        </w:r>
-        <w:r>
-          <w:rPr>
-            <w:sz w:val="20"/>
-            <w:szCs w:val="20"/>
-          </w:rPr>
-          <w:t>-1107306</w:t>
-        </w:r>
         <w:r>
           <w:rPr>
             <w:sz w:val="20"/>
@@ -6393,8 +6308,8 @@
 </w:ftr>
 </file>
 
-<file path=word/footer5.xml><?xml version="1.0" encoding="utf-8"?>
-<w:ftr xmlns:wpc="http://schemas.microsoft.com/office/word/2010/wordprocessingCanvas" xmlns:mc="http://schemas.openxmlformats.org/markup-compatibility/2006" xmlns:o="urn:schemas-microsoft-com:office:office" xmlns:r="http://schemas.openxmlformats.org/officeDocument/2006/relationships" xmlns:m="http://schemas.openxmlformats.org/officeDocument/2006/math" xmlns:v="urn:schemas-microsoft-com:vml" xmlns:wp14="http://schemas.microsoft.com/office/word/2010/wordprocessingDrawing" xmlns:wp="http://schemas.openxmlformats.org/drawingml/2006/wordprocessingDrawing" xmlns:w10="urn:schemas-microsoft-com:office:word" xmlns:w="http://schemas.openxmlformats.org/wordprocessingml/2006/main" xmlns:w14="http://schemas.microsoft.com/office/word/2010/wordml" xmlns:wpg="http://schemas.microsoft.com/office/word/2010/wordprocessingGroup" xmlns:wpi="http://schemas.microsoft.com/office/word/2010/wordprocessingInk" xmlns:wne="http://schemas.microsoft.com/office/word/2006/wordml" xmlns:wps="http://schemas.microsoft.com/office/word/2010/wordprocessingShape" mc:Ignorable="w14 wp14">
+<file path=word/footer2.xml><?xml version="1.0" encoding="utf-8"?>
+<w:ftr xmlns:wpc="http://schemas.microsoft.com/office/word/2010/wordprocessingCanvas" xmlns:cx="http://schemas.microsoft.com/office/drawing/2014/chartex" xmlns:cx1="http://schemas.microsoft.com/office/drawing/2015/9/8/chartex" xmlns:mc="http://schemas.openxmlformats.org/markup-compatibility/2006" xmlns:o="urn:schemas-microsoft-com:office:office" xmlns:r="http://schemas.openxmlformats.org/officeDocument/2006/relationships" xmlns:m="http://schemas.openxmlformats.org/officeDocument/2006/math" xmlns:v="urn:schemas-microsoft-com:vml" xmlns:wp14="http://schemas.microsoft.com/office/word/2010/wordprocessingDrawing" xmlns:wp="http://schemas.openxmlformats.org/drawingml/2006/wordprocessingDrawing" xmlns:w10="urn:schemas-microsoft-com:office:word" xmlns:w="http://schemas.openxmlformats.org/wordprocessingml/2006/main" xmlns:w14="http://schemas.microsoft.com/office/word/2010/wordml" xmlns:w15="http://schemas.microsoft.com/office/word/2012/wordml" xmlns:w16se="http://schemas.microsoft.com/office/word/2015/wordml/symex" xmlns:wpg="http://schemas.microsoft.com/office/word/2010/wordprocessingGroup" xmlns:wpi="http://schemas.microsoft.com/office/word/2010/wordprocessingInk" xmlns:wne="http://schemas.microsoft.com/office/word/2006/wordml" xmlns:wps="http://schemas.microsoft.com/office/word/2010/wordprocessingShape" mc:Ignorable="w14 w15 w16se wp14">
   <w:sdt>
     <w:sdtPr>
       <w:id w:val="1957628208"/>
@@ -6418,48 +6333,6 @@
             <w:tab w:val="right" w:pos="9360"/>
           </w:tabs>
         </w:pPr>
-        <w:r>
-          <w:rPr>
-            <w:sz w:val="20"/>
-            <w:szCs w:val="20"/>
-          </w:rPr>
-          <w:t xml:space="preserve">Protected under </w:t>
-        </w:r>
-        <w:r>
-          <w:rPr>
-            <w:sz w:val="20"/>
-            <w:szCs w:val="20"/>
-          </w:rPr>
-          <w:t>CCSI</w:t>
-        </w:r>
-        <w:r>
-          <w:rPr>
-            <w:sz w:val="20"/>
-            <w:szCs w:val="20"/>
-          </w:rPr>
-          <w:t xml:space="preserve"> </w:t>
-        </w:r>
-        <w:r>
-          <w:rPr>
-            <w:sz w:val="20"/>
-            <w:szCs w:val="20"/>
-          </w:rPr>
-          <w:t>MASTER</w:t>
-        </w:r>
-        <w:r>
-          <w:rPr>
-            <w:sz w:val="20"/>
-            <w:szCs w:val="20"/>
-          </w:rPr>
-          <w:t xml:space="preserve"> NDA</w:t>
-        </w:r>
-        <w:r>
-          <w:rPr>
-            <w:sz w:val="20"/>
-            <w:szCs w:val="20"/>
-          </w:rPr>
-          <w:t>-1107306</w:t>
-        </w:r>
         <w:r>
           <w:rPr>
             <w:sz w:val="20"/>
@@ -6494,7 +6367,7 @@
             <w:sz w:val="20"/>
             <w:szCs w:val="20"/>
           </w:rPr>
-          <w:t>4</w:t>
+          <w:t>6</w:t>
         </w:r>
         <w:r>
           <w:rPr>
@@ -6511,7 +6384,7 @@
 </file>
 
 <file path=word/footnotes.xml><?xml version="1.0" encoding="utf-8"?>
-<w:footnotes xmlns:wpc="http://schemas.microsoft.com/office/word/2010/wordprocessingCanvas" xmlns:mc="http://schemas.openxmlformats.org/markup-compatibility/2006" xmlns:o="urn:schemas-microsoft-com:office:office" xmlns:r="http://schemas.openxmlformats.org/officeDocument/2006/relationships" xmlns:m="http://schemas.openxmlformats.org/officeDocument/2006/math" xmlns:v="urn:schemas-microsoft-com:vml" xmlns:wp14="http://schemas.microsoft.com/office/word/2010/wordprocessingDrawing" xmlns:wp="http://schemas.openxmlformats.org/drawingml/2006/wordprocessingDrawing" xmlns:w10="urn:schemas-microsoft-com:office:word" xmlns:w="http://schemas.openxmlformats.org/wordprocessingml/2006/main" xmlns:w14="http://schemas.microsoft.com/office/word/2010/wordml" xmlns:wpg="http://schemas.microsoft.com/office/word/2010/wordprocessingGroup" xmlns:wpi="http://schemas.microsoft.com/office/word/2010/wordprocessingInk" xmlns:wne="http://schemas.microsoft.com/office/word/2006/wordml" xmlns:wps="http://schemas.microsoft.com/office/word/2010/wordprocessingShape" mc:Ignorable="w14 wp14">
+<w:footnotes xmlns:wpc="http://schemas.microsoft.com/office/word/2010/wordprocessingCanvas" xmlns:cx="http://schemas.microsoft.com/office/drawing/2014/chartex" xmlns:cx1="http://schemas.microsoft.com/office/drawing/2015/9/8/chartex" xmlns:mc="http://schemas.openxmlformats.org/markup-compatibility/2006" xmlns:o="urn:schemas-microsoft-com:office:office" xmlns:r="http://schemas.openxmlformats.org/officeDocument/2006/relationships" xmlns:m="http://schemas.openxmlformats.org/officeDocument/2006/math" xmlns:v="urn:schemas-microsoft-com:vml" xmlns:wp14="http://schemas.microsoft.com/office/word/2010/wordprocessingDrawing" xmlns:wp="http://schemas.openxmlformats.org/drawingml/2006/wordprocessingDrawing" xmlns:w10="urn:schemas-microsoft-com:office:word" xmlns:w="http://schemas.openxmlformats.org/wordprocessingml/2006/main" xmlns:w14="http://schemas.microsoft.com/office/word/2010/wordml" xmlns:w15="http://schemas.microsoft.com/office/word/2012/wordml" xmlns:w16se="http://schemas.microsoft.com/office/word/2015/wordml/symex" xmlns:wpg="http://schemas.microsoft.com/office/word/2010/wordprocessingGroup" xmlns:wpi="http://schemas.microsoft.com/office/word/2010/wordprocessingInk" xmlns:wne="http://schemas.microsoft.com/office/word/2006/wordml" xmlns:wps="http://schemas.microsoft.com/office/word/2010/wordprocessingShape" mc:Ignorable="w14 w15 w16se wp14">
   <w:footnote w:type="separator" w:id="-1">
     <w:p>
       <w:r>
@@ -6540,38 +6413,25 @@
 </file>
 
 <file path=word/header1.xml><?xml version="1.0" encoding="utf-8"?>
-<w:hdr xmlns:wpc="http://schemas.microsoft.com/office/word/2010/wordprocessingCanvas" xmlns:mc="http://schemas.openxmlformats.org/markup-compatibility/2006" xmlns:o="urn:schemas-microsoft-com:office:office" xmlns:r="http://schemas.openxmlformats.org/officeDocument/2006/relationships" xmlns:m="http://schemas.openxmlformats.org/officeDocument/2006/math" xmlns:v="urn:schemas-microsoft-com:vml" xmlns:wp14="http://schemas.microsoft.com/office/word/2010/wordprocessingDrawing" xmlns:wp="http://schemas.openxmlformats.org/drawingml/2006/wordprocessingDrawing" xmlns:w10="urn:schemas-microsoft-com:office:word" xmlns:w="http://schemas.openxmlformats.org/wordprocessingml/2006/main" xmlns:w14="http://schemas.microsoft.com/office/word/2010/wordml" xmlns:wpg="http://schemas.microsoft.com/office/word/2010/wordprocessingGroup" xmlns:wpi="http://schemas.microsoft.com/office/word/2010/wordprocessingInk" xmlns:wne="http://schemas.microsoft.com/office/word/2006/wordml" xmlns:wps="http://schemas.microsoft.com/office/word/2010/wordprocessingShape" mc:Ignorable="w14 wp14">
+<w:hdr xmlns:wpc="http://schemas.microsoft.com/office/word/2010/wordprocessingCanvas" xmlns:cx="http://schemas.microsoft.com/office/drawing/2014/chartex" xmlns:cx1="http://schemas.microsoft.com/office/drawing/2015/9/8/chartex" xmlns:mc="http://schemas.openxmlformats.org/markup-compatibility/2006" xmlns:o="urn:schemas-microsoft-com:office:office" xmlns:r="http://schemas.openxmlformats.org/officeDocument/2006/relationships" xmlns:m="http://schemas.openxmlformats.org/officeDocument/2006/math" xmlns:v="urn:schemas-microsoft-com:vml" xmlns:wp14="http://schemas.microsoft.com/office/word/2010/wordprocessingDrawing" xmlns:wp="http://schemas.openxmlformats.org/drawingml/2006/wordprocessingDrawing" xmlns:w10="urn:schemas-microsoft-com:office:word" xmlns:w="http://schemas.openxmlformats.org/wordprocessingml/2006/main" xmlns:w14="http://schemas.microsoft.com/office/word/2010/wordml" xmlns:w15="http://schemas.microsoft.com/office/word/2012/wordml" xmlns:w16se="http://schemas.microsoft.com/office/word/2015/wordml/symex" xmlns:wpg="http://schemas.microsoft.com/office/word/2010/wordprocessingGroup" xmlns:wpi="http://schemas.microsoft.com/office/word/2010/wordprocessingInk" xmlns:wne="http://schemas.microsoft.com/office/word/2006/wordml" xmlns:wps="http://schemas.microsoft.com/office/word/2010/wordprocessingShape" mc:Ignorable="w14 w15 w16se wp14">
   <w:p>
     <w:pPr>
       <w:pStyle w:val="Header"/>
+      <w:jc w:val="right"/>
     </w:pPr>
     <w:r>
       <w:rPr>
         <w:sz w:val="20"/>
         <w:szCs w:val="20"/>
       </w:rPr>
-      <w:t>Intellectual Property Management Plan</w:t>
-    </w:r>
-    <w:r>
-      <w:rPr>
-        <w:sz w:val="20"/>
-        <w:szCs w:val="20"/>
-      </w:rPr>
-      <w:tab/>
-    </w:r>
-    <w:r>
-      <w:rPr>
-        <w:sz w:val="20"/>
-        <w:szCs w:val="20"/>
-      </w:rPr>
-      <w:tab/>
+      <w:t>REVEAL-lite INSTALLATION GUIDE</w:t>
     </w:r>
   </w:p>
 </w:hdr>
 </file>
 
 <file path=word/header2.xml><?xml version="1.0" encoding="utf-8"?>
-<w:hdr xmlns:wpc="http://schemas.microsoft.com/office/word/2010/wordprocessingCanvas" xmlns:mc="http://schemas.openxmlformats.org/markup-compatibility/2006" xmlns:o="urn:schemas-microsoft-com:office:office" xmlns:r="http://schemas.openxmlformats.org/officeDocument/2006/relationships" xmlns:m="http://schemas.openxmlformats.org/officeDocument/2006/math" xmlns:v="urn:schemas-microsoft-com:vml" xmlns:wp14="http://schemas.microsoft.com/office/word/2010/wordprocessingDrawing" xmlns:wp="http://schemas.openxmlformats.org/drawingml/2006/wordprocessingDrawing" xmlns:w10="urn:schemas-microsoft-com:office:word" xmlns:w="http://schemas.openxmlformats.org/wordprocessingml/2006/main" xmlns:w14="http://schemas.microsoft.com/office/word/2010/wordml" xmlns:wpg="http://schemas.microsoft.com/office/word/2010/wordprocessingGroup" xmlns:wpi="http://schemas.microsoft.com/office/word/2010/wordprocessingInk" xmlns:wne="http://schemas.microsoft.com/office/word/2006/wordml" xmlns:wps="http://schemas.microsoft.com/office/word/2010/wordprocessingShape" mc:Ignorable="w14 wp14">
+<w:hdr xmlns:wpc="http://schemas.microsoft.com/office/word/2010/wordprocessingCanvas" xmlns:cx="http://schemas.microsoft.com/office/drawing/2014/chartex" xmlns:cx1="http://schemas.microsoft.com/office/drawing/2015/9/8/chartex" xmlns:mc="http://schemas.openxmlformats.org/markup-compatibility/2006" xmlns:o="urn:schemas-microsoft-com:office:office" xmlns:r="http://schemas.openxmlformats.org/officeDocument/2006/relationships" xmlns:m="http://schemas.openxmlformats.org/officeDocument/2006/math" xmlns:v="urn:schemas-microsoft-com:vml" xmlns:wp14="http://schemas.microsoft.com/office/word/2010/wordprocessingDrawing" xmlns:wp="http://schemas.openxmlformats.org/drawingml/2006/wordprocessingDrawing" xmlns:w10="urn:schemas-microsoft-com:office:word" xmlns:w="http://schemas.openxmlformats.org/wordprocessingml/2006/main" xmlns:w14="http://schemas.microsoft.com/office/word/2010/wordml" xmlns:w15="http://schemas.microsoft.com/office/word/2012/wordml" xmlns:w16se="http://schemas.microsoft.com/office/word/2015/wordml/symex" xmlns:wpg="http://schemas.microsoft.com/office/word/2010/wordprocessingGroup" xmlns:wpi="http://schemas.microsoft.com/office/word/2010/wordprocessingInk" xmlns:wne="http://schemas.microsoft.com/office/word/2006/wordml" xmlns:wps="http://schemas.microsoft.com/office/word/2010/wordprocessingShape" mc:Ignorable="w14 w15 w16se wp14">
   <w:p>
     <w:pPr>
       <w:pStyle w:val="Header"/>
@@ -6581,92 +6441,6 @@
         <w:szCs w:val="20"/>
       </w:rPr>
     </w:pPr>
-    <w:r>
-      <w:rPr>
-        <w:sz w:val="20"/>
-        <w:szCs w:val="20"/>
-      </w:rPr>
-      <w:t>REVEAL</w:t>
-    </w:r>
-    <w:r>
-      <w:rPr>
-        <w:sz w:val="20"/>
-        <w:szCs w:val="20"/>
-      </w:rPr>
-      <w:t xml:space="preserve"> INSTALLATION </w:t>
-    </w:r>
-    <w:r>
-      <w:rPr>
-        <w:sz w:val="20"/>
-        <w:szCs w:val="20"/>
-      </w:rPr>
-      <w:t>GUIDE</w:t>
-    </w:r>
-  </w:p>
-</w:hdr>
-</file>
-
-<file path=word/header3.xml><?xml version="1.0" encoding="utf-8"?>
-<w:hdr xmlns:wpc="http://schemas.microsoft.com/office/word/2010/wordprocessingCanvas" xmlns:mc="http://schemas.openxmlformats.org/markup-compatibility/2006" xmlns:o="urn:schemas-microsoft-com:office:office" xmlns:r="http://schemas.openxmlformats.org/officeDocument/2006/relationships" xmlns:m="http://schemas.openxmlformats.org/officeDocument/2006/math" xmlns:v="urn:schemas-microsoft-com:vml" xmlns:wp14="http://schemas.microsoft.com/office/word/2010/wordprocessingDrawing" xmlns:wp="http://schemas.openxmlformats.org/drawingml/2006/wordprocessingDrawing" xmlns:w10="urn:schemas-microsoft-com:office:word" xmlns:w="http://schemas.openxmlformats.org/wordprocessingml/2006/main" xmlns:w14="http://schemas.microsoft.com/office/word/2010/wordml" xmlns:wpg="http://schemas.microsoft.com/office/word/2010/wordprocessingGroup" xmlns:wpi="http://schemas.microsoft.com/office/word/2010/wordprocessingInk" xmlns:wne="http://schemas.microsoft.com/office/word/2006/wordml" xmlns:wps="http://schemas.microsoft.com/office/word/2010/wordprocessingShape" mc:Ignorable="w14 wp14">
-  <w:p>
-    <w:pPr>
-      <w:pStyle w:val="Header"/>
-      <w:jc w:val="center"/>
-      <w:rPr>
-        <w:sz w:val="20"/>
-        <w:szCs w:val="20"/>
-      </w:rPr>
-    </w:pPr>
-    <w:r>
-      <w:rPr>
-        <w:sz w:val="20"/>
-        <w:szCs w:val="20"/>
-      </w:rPr>
-      <w:tab/>
-    </w:r>
-    <w:r>
-      <w:rPr>
-        <w:sz w:val="20"/>
-        <w:szCs w:val="20"/>
-      </w:rPr>
-      <w:tab/>
-    </w:r>
-  </w:p>
-</w:hdr>
-</file>
-
-<file path=word/header4.xml><?xml version="1.0" encoding="utf-8"?>
-<w:hdr xmlns:wpc="http://schemas.microsoft.com/office/word/2010/wordprocessingCanvas" xmlns:mc="http://schemas.openxmlformats.org/markup-compatibility/2006" xmlns:o="urn:schemas-microsoft-com:office:office" xmlns:r="http://schemas.openxmlformats.org/officeDocument/2006/relationships" xmlns:m="http://schemas.openxmlformats.org/officeDocument/2006/math" xmlns:v="urn:schemas-microsoft-com:vml" xmlns:wp14="http://schemas.microsoft.com/office/word/2010/wordprocessingDrawing" xmlns:wp="http://schemas.openxmlformats.org/drawingml/2006/wordprocessingDrawing" xmlns:w10="urn:schemas-microsoft-com:office:word" xmlns:w="http://schemas.openxmlformats.org/wordprocessingml/2006/main" xmlns:w14="http://schemas.microsoft.com/office/word/2010/wordml" xmlns:wpg="http://schemas.microsoft.com/office/word/2010/wordprocessingGroup" xmlns:wpi="http://schemas.microsoft.com/office/word/2010/wordprocessingInk" xmlns:wne="http://schemas.microsoft.com/office/word/2006/wordml" xmlns:wps="http://schemas.microsoft.com/office/word/2010/wordprocessingShape" mc:Ignorable="w14 wp14">
-  <w:p>
-    <w:pPr>
-      <w:pStyle w:val="Header"/>
-      <w:jc w:val="right"/>
-      <w:rPr>
-        <w:sz w:val="20"/>
-        <w:szCs w:val="20"/>
-      </w:rPr>
-    </w:pPr>
-    <w:r>
-      <w:rPr>
-        <w:sz w:val="20"/>
-        <w:szCs w:val="20"/>
-      </w:rPr>
-      <w:t>REVEAL</w:t>
-    </w:r>
-    <w:r>
-      <w:rPr>
-        <w:sz w:val="20"/>
-        <w:szCs w:val="20"/>
-      </w:rPr>
-      <w:t xml:space="preserve"> INSTALLATION </w:t>
-    </w:r>
-    <w:r>
-      <w:rPr>
-        <w:sz w:val="20"/>
-        <w:szCs w:val="20"/>
-      </w:rPr>
-      <w:t>GUIDE</w:t>
-    </w:r>
   </w:p>
   <w:p>
     <w:pPr>
@@ -6696,8 +6470,8 @@
 </file>
 
 <file path=word/numbering.xml><?xml version="1.0" encoding="utf-8"?>
-<w:numbering xmlns:wpc="http://schemas.microsoft.com/office/word/2010/wordprocessingCanvas" xmlns:mc="http://schemas.openxmlformats.org/markup-compatibility/2006" xmlns:o="urn:schemas-microsoft-com:office:office" xmlns:r="http://schemas.openxmlformats.org/officeDocument/2006/relationships" xmlns:m="http://schemas.openxmlformats.org/officeDocument/2006/math" xmlns:v="urn:schemas-microsoft-com:vml" xmlns:wp14="http://schemas.microsoft.com/office/word/2010/wordprocessingDrawing" xmlns:wp="http://schemas.openxmlformats.org/drawingml/2006/wordprocessingDrawing" xmlns:w10="urn:schemas-microsoft-com:office:word" xmlns:w="http://schemas.openxmlformats.org/wordprocessingml/2006/main" xmlns:w14="http://schemas.microsoft.com/office/word/2010/wordml" xmlns:wpg="http://schemas.microsoft.com/office/word/2010/wordprocessingGroup" xmlns:wpi="http://schemas.microsoft.com/office/word/2010/wordprocessingInk" xmlns:wne="http://schemas.microsoft.com/office/word/2006/wordml" xmlns:wps="http://schemas.microsoft.com/office/word/2010/wordprocessingShape" mc:Ignorable="w14 wp14">
-  <w:abstractNum w:abstractNumId="0">
+<w:numbering xmlns:wpc="http://schemas.microsoft.com/office/word/2010/wordprocessingCanvas" xmlns:cx="http://schemas.microsoft.com/office/drawing/2014/chartex" xmlns:cx1="http://schemas.microsoft.com/office/drawing/2015/9/8/chartex" xmlns:mc="http://schemas.openxmlformats.org/markup-compatibility/2006" xmlns:o="urn:schemas-microsoft-com:office:office" xmlns:r="http://schemas.openxmlformats.org/officeDocument/2006/relationships" xmlns:m="http://schemas.openxmlformats.org/officeDocument/2006/math" xmlns:v="urn:schemas-microsoft-com:vml" xmlns:wp14="http://schemas.microsoft.com/office/word/2010/wordprocessingDrawing" xmlns:wp="http://schemas.openxmlformats.org/drawingml/2006/wordprocessingDrawing" xmlns:w10="urn:schemas-microsoft-com:office:word" xmlns:w="http://schemas.openxmlformats.org/wordprocessingml/2006/main" xmlns:w14="http://schemas.microsoft.com/office/word/2010/wordml" xmlns:w15="http://schemas.microsoft.com/office/word/2012/wordml" xmlns:w16se="http://schemas.microsoft.com/office/word/2015/wordml/symex" xmlns:wpg="http://schemas.microsoft.com/office/word/2010/wordprocessingGroup" xmlns:wpi="http://schemas.microsoft.com/office/word/2010/wordprocessingInk" xmlns:wne="http://schemas.microsoft.com/office/word/2006/wordml" xmlns:wps="http://schemas.microsoft.com/office/word/2010/wordprocessingShape" mc:Ignorable="w14 w15 w16se wp14">
+  <w:abstractNum w:abstractNumId="0" w15:restartNumberingAfterBreak="0">
     <w:nsid w:val="01F01611"/>
     <w:multiLevelType w:val="multilevel"/>
     <w:tmpl w:val="898AF4A2"/>
@@ -6786,7 +6560,7 @@
       </w:pPr>
     </w:lvl>
   </w:abstractNum>
-  <w:abstractNum w:abstractNumId="1">
+  <w:abstractNum w:abstractNumId="1" w15:restartNumberingAfterBreak="0">
     <w:nsid w:val="0905436E"/>
     <w:multiLevelType w:val="hybridMultilevel"/>
     <w:tmpl w:val="4428493C"/>
@@ -6877,7 +6651,7 @@
       </w:pPr>
     </w:lvl>
   </w:abstractNum>
-  <w:abstractNum w:abstractNumId="2">
+  <w:abstractNum w:abstractNumId="2" w15:restartNumberingAfterBreak="0">
     <w:nsid w:val="0A2C7A24"/>
     <w:multiLevelType w:val="hybridMultilevel"/>
     <w:tmpl w:val="A82622D6"/>
@@ -6991,7 +6765,93 @@
       </w:rPr>
     </w:lvl>
   </w:abstractNum>
-  <w:abstractNum w:abstractNumId="3">
+  <w:abstractNum w:abstractNumId="3" w15:restartNumberingAfterBreak="0">
+    <w:nsid w:val="0FBF4FCE"/>
+    <w:multiLevelType w:val="hybridMultilevel"/>
+    <w:tmpl w:val="B854EBE0"/>
+    <w:lvl w:ilvl="0" w:tplc="0409000F">
+      <w:start w:val="1"/>
+      <w:numFmt w:val="decimal"/>
+      <w:lvlText w:val="%1."/>
+      <w:lvlJc w:val="left"/>
+      <w:pPr>
+        <w:ind w:left="720" w:hanging="360"/>
+      </w:pPr>
+    </w:lvl>
+    <w:lvl w:ilvl="1" w:tplc="04090019" w:tentative="1">
+      <w:start w:val="1"/>
+      <w:numFmt w:val="lowerLetter"/>
+      <w:lvlText w:val="%2."/>
+      <w:lvlJc w:val="left"/>
+      <w:pPr>
+        <w:ind w:left="1440" w:hanging="360"/>
+      </w:pPr>
+    </w:lvl>
+    <w:lvl w:ilvl="2" w:tplc="0409001B" w:tentative="1">
+      <w:start w:val="1"/>
+      <w:numFmt w:val="lowerRoman"/>
+      <w:lvlText w:val="%3."/>
+      <w:lvlJc w:val="right"/>
+      <w:pPr>
+        <w:ind w:left="2160" w:hanging="180"/>
+      </w:pPr>
+    </w:lvl>
+    <w:lvl w:ilvl="3" w:tplc="0409000F" w:tentative="1">
+      <w:start w:val="1"/>
+      <w:numFmt w:val="decimal"/>
+      <w:lvlText w:val="%4."/>
+      <w:lvlJc w:val="left"/>
+      <w:pPr>
+        <w:ind w:left="2880" w:hanging="360"/>
+      </w:pPr>
+    </w:lvl>
+    <w:lvl w:ilvl="4" w:tplc="04090019" w:tentative="1">
+      <w:start w:val="1"/>
+      <w:numFmt w:val="lowerLetter"/>
+      <w:lvlText w:val="%5."/>
+      <w:lvlJc w:val="left"/>
+      <w:pPr>
+        <w:ind w:left="3600" w:hanging="360"/>
+      </w:pPr>
+    </w:lvl>
+    <w:lvl w:ilvl="5" w:tplc="0409001B" w:tentative="1">
+      <w:start w:val="1"/>
+      <w:numFmt w:val="lowerRoman"/>
+      <w:lvlText w:val="%6."/>
+      <w:lvlJc w:val="right"/>
+      <w:pPr>
+        <w:ind w:left="4320" w:hanging="180"/>
+      </w:pPr>
+    </w:lvl>
+    <w:lvl w:ilvl="6" w:tplc="0409000F" w:tentative="1">
+      <w:start w:val="1"/>
+      <w:numFmt w:val="decimal"/>
+      <w:lvlText w:val="%7."/>
+      <w:lvlJc w:val="left"/>
+      <w:pPr>
+        <w:ind w:left="5040" w:hanging="360"/>
+      </w:pPr>
+    </w:lvl>
+    <w:lvl w:ilvl="7" w:tplc="04090019" w:tentative="1">
+      <w:start w:val="1"/>
+      <w:numFmt w:val="lowerLetter"/>
+      <w:lvlText w:val="%8."/>
+      <w:lvlJc w:val="left"/>
+      <w:pPr>
+        <w:ind w:left="5760" w:hanging="360"/>
+      </w:pPr>
+    </w:lvl>
+    <w:lvl w:ilvl="8" w:tplc="0409001B" w:tentative="1">
+      <w:start w:val="1"/>
+      <w:numFmt w:val="lowerRoman"/>
+      <w:lvlText w:val="%9."/>
+      <w:lvlJc w:val="right"/>
+      <w:pPr>
+        <w:ind w:left="6480" w:hanging="180"/>
+      </w:pPr>
+    </w:lvl>
+  </w:abstractNum>
+  <w:abstractNum w:abstractNumId="4" w15:restartNumberingAfterBreak="0">
     <w:nsid w:val="1F7B5742"/>
     <w:multiLevelType w:val="multilevel"/>
     <w:tmpl w:val="5D54B338"/>
@@ -7080,7 +6940,7 @@
       </w:pPr>
     </w:lvl>
   </w:abstractNum>
-  <w:abstractNum w:abstractNumId="4">
+  <w:abstractNum w:abstractNumId="5" w15:restartNumberingAfterBreak="0">
     <w:nsid w:val="26303C90"/>
     <w:multiLevelType w:val="hybridMultilevel"/>
     <w:tmpl w:val="5B761988"/>
@@ -7194,7 +7054,7 @@
       </w:rPr>
     </w:lvl>
   </w:abstractNum>
-  <w:abstractNum w:abstractNumId="5">
+  <w:abstractNum w:abstractNumId="6" w15:restartNumberingAfterBreak="0">
     <w:nsid w:val="273970B2"/>
     <w:multiLevelType w:val="multilevel"/>
     <w:tmpl w:val="52504976"/>
@@ -7283,7 +7143,7 @@
       </w:pPr>
     </w:lvl>
   </w:abstractNum>
-  <w:abstractNum w:abstractNumId="6">
+  <w:abstractNum w:abstractNumId="7" w15:restartNumberingAfterBreak="0">
     <w:nsid w:val="2AC80615"/>
     <w:multiLevelType w:val="multilevel"/>
     <w:tmpl w:val="B7A83368"/>
@@ -7369,7 +7229,7 @@
       </w:pPr>
     </w:lvl>
   </w:abstractNum>
-  <w:abstractNum w:abstractNumId="7">
+  <w:abstractNum w:abstractNumId="8" w15:restartNumberingAfterBreak="0">
     <w:nsid w:val="2DAB3CE0"/>
     <w:multiLevelType w:val="hybridMultilevel"/>
     <w:tmpl w:val="41966EB0"/>
@@ -7481,7 +7341,7 @@
       </w:rPr>
     </w:lvl>
   </w:abstractNum>
-  <w:abstractNum w:abstractNumId="8">
+  <w:abstractNum w:abstractNumId="9" w15:restartNumberingAfterBreak="0">
     <w:nsid w:val="31067757"/>
     <w:multiLevelType w:val="multilevel"/>
     <w:tmpl w:val="1D04AB64"/>
@@ -7567,7 +7427,7 @@
       </w:pPr>
     </w:lvl>
   </w:abstractNum>
-  <w:abstractNum w:abstractNumId="9">
+  <w:abstractNum w:abstractNumId="10" w15:restartNumberingAfterBreak="0">
     <w:nsid w:val="32F33F21"/>
     <w:multiLevelType w:val="multilevel"/>
     <w:tmpl w:val="B87E50F6"/>
@@ -7653,7 +7513,7 @@
       </w:pPr>
     </w:lvl>
   </w:abstractNum>
-  <w:abstractNum w:abstractNumId="10">
+  <w:abstractNum w:abstractNumId="11" w15:restartNumberingAfterBreak="0">
     <w:nsid w:val="33C95D16"/>
     <w:multiLevelType w:val="hybridMultilevel"/>
     <w:tmpl w:val="C86EDAB8"/>
@@ -7766,7 +7626,7 @@
       </w:rPr>
     </w:lvl>
   </w:abstractNum>
-  <w:abstractNum w:abstractNumId="11">
+  <w:abstractNum w:abstractNumId="12" w15:restartNumberingAfterBreak="0">
     <w:nsid w:val="35163EB1"/>
     <w:multiLevelType w:val="multilevel"/>
     <w:tmpl w:val="A9E674AE"/>
@@ -7884,7 +7744,7 @@
       </w:rPr>
     </w:lvl>
   </w:abstractNum>
-  <w:abstractNum w:abstractNumId="12">
+  <w:abstractNum w:abstractNumId="13" w15:restartNumberingAfterBreak="0">
     <w:nsid w:val="3881702D"/>
     <w:multiLevelType w:val="multilevel"/>
     <w:tmpl w:val="3D6252AE"/>
@@ -7972,7 +7832,7 @@
       </w:pPr>
     </w:lvl>
   </w:abstractNum>
-  <w:abstractNum w:abstractNumId="13">
+  <w:abstractNum w:abstractNumId="14" w15:restartNumberingAfterBreak="0">
     <w:nsid w:val="43782345"/>
     <w:multiLevelType w:val="hybridMultilevel"/>
     <w:tmpl w:val="9C225954"/>
@@ -8058,7 +7918,7 @@
       </w:pPr>
     </w:lvl>
   </w:abstractNum>
-  <w:abstractNum w:abstractNumId="14">
+  <w:abstractNum w:abstractNumId="15" w15:restartNumberingAfterBreak="0">
     <w:nsid w:val="43D91D60"/>
     <w:multiLevelType w:val="hybridMultilevel"/>
     <w:tmpl w:val="3514BAFE"/>
@@ -8148,7 +8008,7 @@
       </w:pPr>
     </w:lvl>
   </w:abstractNum>
-  <w:abstractNum w:abstractNumId="15">
+  <w:abstractNum w:abstractNumId="16" w15:restartNumberingAfterBreak="0">
     <w:nsid w:val="45550B9D"/>
     <w:multiLevelType w:val="multilevel"/>
     <w:tmpl w:val="A9E674AE"/>
@@ -8266,7 +8126,7 @@
       </w:rPr>
     </w:lvl>
   </w:abstractNum>
-  <w:abstractNum w:abstractNumId="16">
+  <w:abstractNum w:abstractNumId="17" w15:restartNumberingAfterBreak="0">
     <w:nsid w:val="45EA76AE"/>
     <w:multiLevelType w:val="hybridMultilevel"/>
     <w:tmpl w:val="2E3032D4"/>
@@ -8355,7 +8215,7 @@
       </w:pPr>
     </w:lvl>
   </w:abstractNum>
-  <w:abstractNum w:abstractNumId="17">
+  <w:abstractNum w:abstractNumId="18" w15:restartNumberingAfterBreak="0">
     <w:nsid w:val="47D877B0"/>
     <w:multiLevelType w:val="hybridMultilevel"/>
     <w:tmpl w:val="443AD7A2"/>
@@ -8444,7 +8304,7 @@
       </w:pPr>
     </w:lvl>
   </w:abstractNum>
-  <w:abstractNum w:abstractNumId="18">
+  <w:abstractNum w:abstractNumId="19" w15:restartNumberingAfterBreak="0">
     <w:nsid w:val="4B3608DE"/>
     <w:multiLevelType w:val="hybridMultilevel"/>
     <w:tmpl w:val="B8B8EDE0"/>
@@ -8556,7 +8416,7 @@
       </w:rPr>
     </w:lvl>
   </w:abstractNum>
-  <w:abstractNum w:abstractNumId="19">
+  <w:abstractNum w:abstractNumId="20" w15:restartNumberingAfterBreak="0">
     <w:nsid w:val="509F24C3"/>
     <w:multiLevelType w:val="hybridMultilevel"/>
     <w:tmpl w:val="1CE0195A"/>
@@ -8647,7 +8507,7 @@
       </w:pPr>
     </w:lvl>
   </w:abstractNum>
-  <w:abstractNum w:abstractNumId="20">
+  <w:abstractNum w:abstractNumId="21" w15:restartNumberingAfterBreak="0">
     <w:nsid w:val="5895228F"/>
     <w:multiLevelType w:val="hybridMultilevel"/>
     <w:tmpl w:val="4E58EC0E"/>
@@ -8759,7 +8619,7 @@
       </w:rPr>
     </w:lvl>
   </w:abstractNum>
-  <w:abstractNum w:abstractNumId="21">
+  <w:abstractNum w:abstractNumId="22" w15:restartNumberingAfterBreak="0">
     <w:nsid w:val="59376D3A"/>
     <w:multiLevelType w:val="hybridMultilevel"/>
     <w:tmpl w:val="9A84343C"/>
@@ -8848,7 +8708,7 @@
       </w:pPr>
     </w:lvl>
   </w:abstractNum>
-  <w:abstractNum w:abstractNumId="22">
+  <w:abstractNum w:abstractNumId="23" w15:restartNumberingAfterBreak="0">
     <w:nsid w:val="5B046482"/>
     <w:multiLevelType w:val="hybridMultilevel"/>
     <w:tmpl w:val="2F6A82A2"/>
@@ -8961,7 +8821,7 @@
       </w:rPr>
     </w:lvl>
   </w:abstractNum>
-  <w:abstractNum w:abstractNumId="23">
+  <w:abstractNum w:abstractNumId="24" w15:restartNumberingAfterBreak="0">
     <w:nsid w:val="5D7933B5"/>
     <w:multiLevelType w:val="multilevel"/>
     <w:tmpl w:val="3C2274FE"/>
@@ -9047,7 +8907,7 @@
       </w:pPr>
     </w:lvl>
   </w:abstractNum>
-  <w:abstractNum w:abstractNumId="24">
+  <w:abstractNum w:abstractNumId="25" w15:restartNumberingAfterBreak="0">
     <w:nsid w:val="63630C64"/>
     <w:multiLevelType w:val="hybridMultilevel"/>
     <w:tmpl w:val="F87C6A14"/>
@@ -9160,7 +9020,7 @@
       </w:rPr>
     </w:lvl>
   </w:abstractNum>
-  <w:abstractNum w:abstractNumId="25">
+  <w:abstractNum w:abstractNumId="26" w15:restartNumberingAfterBreak="0">
     <w:nsid w:val="65251295"/>
     <w:multiLevelType w:val="hybridMultilevel"/>
     <w:tmpl w:val="91BA1FF8"/>
@@ -9249,7 +9109,7 @@
       </w:pPr>
     </w:lvl>
   </w:abstractNum>
-  <w:abstractNum w:abstractNumId="26">
+  <w:abstractNum w:abstractNumId="27" w15:restartNumberingAfterBreak="0">
     <w:nsid w:val="6AD418A5"/>
     <w:multiLevelType w:val="hybridMultilevel"/>
     <w:tmpl w:val="2E3032D4"/>
@@ -9338,7 +9198,7 @@
       </w:pPr>
     </w:lvl>
   </w:abstractNum>
-  <w:abstractNum w:abstractNumId="27">
+  <w:abstractNum w:abstractNumId="28" w15:restartNumberingAfterBreak="0">
     <w:nsid w:val="73B40225"/>
     <w:multiLevelType w:val="hybridMultilevel"/>
     <w:tmpl w:val="FA288664"/>
@@ -9424,7 +9284,7 @@
       </w:pPr>
     </w:lvl>
   </w:abstractNum>
-  <w:abstractNum w:abstractNumId="28">
+  <w:abstractNum w:abstractNumId="29" w15:restartNumberingAfterBreak="0">
     <w:nsid w:val="74762206"/>
     <w:multiLevelType w:val="multilevel"/>
     <w:tmpl w:val="19924C3E"/>
@@ -9510,7 +9370,7 @@
       </w:pPr>
     </w:lvl>
   </w:abstractNum>
-  <w:abstractNum w:abstractNumId="29">
+  <w:abstractNum w:abstractNumId="30" w15:restartNumberingAfterBreak="0">
     <w:nsid w:val="770A140B"/>
     <w:multiLevelType w:val="hybridMultilevel"/>
     <w:tmpl w:val="E7B24F7E"/>
@@ -9624,7 +9484,7 @@
       </w:rPr>
     </w:lvl>
   </w:abstractNum>
-  <w:abstractNum w:abstractNumId="30">
+  <w:abstractNum w:abstractNumId="31" w15:restartNumberingAfterBreak="0">
     <w:nsid w:val="7DF8643F"/>
     <w:multiLevelType w:val="hybridMultilevel"/>
     <w:tmpl w:val="7F322D3C"/>
@@ -9713,7 +9573,7 @@
       </w:pPr>
     </w:lvl>
   </w:abstractNum>
-  <w:abstractNum w:abstractNumId="31">
+  <w:abstractNum w:abstractNumId="32" w15:restartNumberingAfterBreak="0">
     <w:nsid w:val="7F122EFB"/>
     <w:multiLevelType w:val="hybridMultilevel"/>
     <w:tmpl w:val="10D04204"/>
@@ -9827,7 +9687,7 @@
       </w:rPr>
     </w:lvl>
   </w:abstractNum>
-  <w:abstractNum w:abstractNumId="32">
+  <w:abstractNum w:abstractNumId="33" w15:restartNumberingAfterBreak="0">
     <w:nsid w:val="7FC629C2"/>
     <w:multiLevelType w:val="hybridMultilevel"/>
     <w:tmpl w:val="AE904364"/>
@@ -9917,113 +9777,116 @@
     </w:lvl>
   </w:abstractNum>
   <w:num w:numId="1">
-    <w:abstractNumId w:val="22"/>
+    <w:abstractNumId w:val="23"/>
   </w:num>
   <w:num w:numId="2">
-    <w:abstractNumId w:val="14"/>
+    <w:abstractNumId w:val="15"/>
   </w:num>
   <w:num w:numId="3">
-    <w:abstractNumId w:val="29"/>
+    <w:abstractNumId w:val="30"/>
   </w:num>
   <w:num w:numId="4">
-    <w:abstractNumId w:val="4"/>
+    <w:abstractNumId w:val="5"/>
   </w:num>
   <w:num w:numId="5">
     <w:abstractNumId w:val="2"/>
   </w:num>
   <w:num w:numId="6">
-    <w:abstractNumId w:val="14"/>
+    <w:abstractNumId w:val="15"/>
   </w:num>
   <w:num w:numId="7">
-    <w:abstractNumId w:val="19"/>
+    <w:abstractNumId w:val="20"/>
   </w:num>
   <w:num w:numId="8">
     <w:abstractNumId w:val="1"/>
   </w:num>
   <w:num w:numId="9">
-    <w:abstractNumId w:val="31"/>
+    <w:abstractNumId w:val="32"/>
   </w:num>
   <w:num w:numId="10">
     <w:abstractNumId w:val="0"/>
   </w:num>
   <w:num w:numId="11">
-    <w:abstractNumId w:val="30"/>
+    <w:abstractNumId w:val="31"/>
   </w:num>
   <w:num w:numId="12">
+    <w:abstractNumId w:val="22"/>
+  </w:num>
+  <w:num w:numId="13">
+    <w:abstractNumId w:val="7"/>
+  </w:num>
+  <w:num w:numId="14">
+    <w:abstractNumId w:val="9"/>
+  </w:num>
+  <w:num w:numId="15">
+    <w:abstractNumId w:val="24"/>
+  </w:num>
+  <w:num w:numId="16">
+    <w:abstractNumId w:val="6"/>
+  </w:num>
+  <w:num w:numId="17">
+    <w:abstractNumId w:val="4"/>
+  </w:num>
+  <w:num w:numId="18">
+    <w:abstractNumId w:val="13"/>
+  </w:num>
+  <w:num w:numId="19">
+    <w:abstractNumId w:val="10"/>
+  </w:num>
+  <w:num w:numId="20">
+    <w:abstractNumId w:val="29"/>
+  </w:num>
+  <w:num w:numId="21">
+    <w:abstractNumId w:val="14"/>
+  </w:num>
+  <w:num w:numId="22">
+    <w:abstractNumId w:val="19"/>
+  </w:num>
+  <w:num w:numId="23">
+    <w:abstractNumId w:val="16"/>
+  </w:num>
+  <w:num w:numId="24">
     <w:abstractNumId w:val="21"/>
   </w:num>
-  <w:num w:numId="13">
-    <w:abstractNumId w:val="6"/>
+  <w:num w:numId="25">
+    <w:abstractNumId w:val="17"/>
   </w:num>
-  <w:num w:numId="14">
+  <w:num w:numId="26">
+    <w:abstractNumId w:val="27"/>
+  </w:num>
+  <w:num w:numId="27">
+    <w:abstractNumId w:val="25"/>
+  </w:num>
+  <w:num w:numId="28">
+    <w:abstractNumId w:val="12"/>
+  </w:num>
+  <w:num w:numId="29">
+    <w:abstractNumId w:val="18"/>
+  </w:num>
+  <w:num w:numId="30">
+    <w:abstractNumId w:val="26"/>
+  </w:num>
+  <w:num w:numId="31">
+    <w:abstractNumId w:val="11"/>
+  </w:num>
+  <w:num w:numId="32">
     <w:abstractNumId w:val="8"/>
   </w:num>
-  <w:num w:numId="15">
-    <w:abstractNumId w:val="23"/>
-  </w:num>
-  <w:num w:numId="16">
-    <w:abstractNumId w:val="5"/>
-  </w:num>
-  <w:num w:numId="17">
-    <w:abstractNumId w:val="3"/>
-  </w:num>
-  <w:num w:numId="18">
-    <w:abstractNumId w:val="12"/>
-  </w:num>
-  <w:num w:numId="19">
-    <w:abstractNumId w:val="9"/>
-  </w:num>
-  <w:num w:numId="20">
+  <w:num w:numId="33">
     <w:abstractNumId w:val="28"/>
   </w:num>
-  <w:num w:numId="21">
-    <w:abstractNumId w:val="13"/>
+  <w:num w:numId="34">
+    <w:abstractNumId w:val="33"/>
   </w:num>
-  <w:num w:numId="22">
-    <w:abstractNumId w:val="18"/>
-  </w:num>
-  <w:num w:numId="23">
-    <w:abstractNumId w:val="15"/>
-  </w:num>
-  <w:num w:numId="24">
-    <w:abstractNumId w:val="20"/>
-  </w:num>
-  <w:num w:numId="25">
-    <w:abstractNumId w:val="16"/>
-  </w:num>
-  <w:num w:numId="26">
-    <w:abstractNumId w:val="26"/>
-  </w:num>
-  <w:num w:numId="27">
-    <w:abstractNumId w:val="24"/>
-  </w:num>
-  <w:num w:numId="28">
-    <w:abstractNumId w:val="11"/>
-  </w:num>
-  <w:num w:numId="29">
-    <w:abstractNumId w:val="17"/>
-  </w:num>
-  <w:num w:numId="30">
-    <w:abstractNumId w:val="25"/>
-  </w:num>
-  <w:num w:numId="31">
-    <w:abstractNumId w:val="10"/>
-  </w:num>
-  <w:num w:numId="32">
-    <w:abstractNumId w:val="7"/>
-  </w:num>
-  <w:num w:numId="33">
-    <w:abstractNumId w:val="27"/>
-  </w:num>
-  <w:num w:numId="34">
-    <w:abstractNumId w:val="32"/>
+  <w:num w:numId="35">
+    <w:abstractNumId w:val="3"/>
   </w:num>
   <w:numIdMacAtCleanup w:val="8"/>
 </w:numbering>
 </file>
 
 <file path=word/styles.xml><?xml version="1.0" encoding="utf-8"?>
-<w:styles xmlns:mc="http://schemas.openxmlformats.org/markup-compatibility/2006" xmlns:r="http://schemas.openxmlformats.org/officeDocument/2006/relationships" xmlns:w="http://schemas.openxmlformats.org/wordprocessingml/2006/main" xmlns:w14="http://schemas.microsoft.com/office/word/2010/wordml" mc:Ignorable="w14">
+<w:styles xmlns:mc="http://schemas.openxmlformats.org/markup-compatibility/2006" xmlns:r="http://schemas.openxmlformats.org/officeDocument/2006/relationships" xmlns:w="http://schemas.openxmlformats.org/wordprocessingml/2006/main" xmlns:w14="http://schemas.microsoft.com/office/word/2010/wordml" xmlns:w15="http://schemas.microsoft.com/office/word/2012/wordml" xmlns:w16se="http://schemas.microsoft.com/office/word/2015/wordml/symex" mc:Ignorable="w14 w15 w16se">
   <w:docDefaults>
     <w:rPrDefault>
       <w:rPr>
@@ -10035,1238 +9898,348 @@
     </w:rPrDefault>
     <w:pPrDefault/>
   </w:docDefaults>
-  <w:latentStyles w:defLockedState="0" w:defUIPriority="0" w:defSemiHidden="0" w:defUnhideWhenUsed="0" w:defQFormat="0" w:count="267">
+  <w:latentStyles w:defLockedState="0" w:defUIPriority="0" w:defSemiHidden="0" w:defUnhideWhenUsed="0" w:defQFormat="0" w:count="371">
     <w:lsdException w:name="heading 1" w:qFormat="1"/>
     <w:lsdException w:name="heading 2" w:qFormat="1"/>
-    <w:lsdException w:name="toc 1" w:uiPriority="39"/>
-    <w:lsdException w:name="toc 2" w:uiPriority="39"/>
-    <w:lsdException w:name="Hyperlink" w:uiPriority="99"/>
+    <w:lsdException w:name="heading 7" w:semiHidden="1" w:unhideWhenUsed="1"/>
+    <w:lsdException w:name="heading 8" w:semiHidden="1" w:unhideWhenUsed="1"/>
+    <w:lsdException w:name="heading 9" w:semiHidden="1" w:unhideWhenUsed="1"/>
+    <w:lsdException w:name="index 1" w:semiHidden="1" w:unhideWhenUsed="1"/>
+    <w:lsdException w:name="index 2" w:semiHidden="1" w:unhideWhenUsed="1"/>
+    <w:lsdException w:name="index 3" w:semiHidden="1" w:unhideWhenUsed="1"/>
+    <w:lsdException w:name="index 4" w:semiHidden="1" w:unhideWhenUsed="1"/>
+    <w:lsdException w:name="index 5" w:semiHidden="1" w:unhideWhenUsed="1"/>
+    <w:lsdException w:name="index 6" w:semiHidden="1" w:unhideWhenUsed="1"/>
+    <w:lsdException w:name="index 7" w:semiHidden="1" w:unhideWhenUsed="1"/>
+    <w:lsdException w:name="index 8" w:semiHidden="1" w:unhideWhenUsed="1"/>
+    <w:lsdException w:name="index 9" w:semiHidden="1" w:unhideWhenUsed="1"/>
+    <w:lsdException w:name="toc 1" w:semiHidden="1" w:uiPriority="39" w:unhideWhenUsed="1"/>
+    <w:lsdException w:name="toc 2" w:semiHidden="1" w:uiPriority="39" w:unhideWhenUsed="1"/>
+    <w:lsdException w:name="toc 3" w:semiHidden="1" w:unhideWhenUsed="1"/>
+    <w:lsdException w:name="toc 4" w:semiHidden="1" w:unhideWhenUsed="1"/>
+    <w:lsdException w:name="toc 5" w:semiHidden="1" w:unhideWhenUsed="1"/>
+    <w:lsdException w:name="toc 6" w:semiHidden="1" w:unhideWhenUsed="1"/>
+    <w:lsdException w:name="toc 7" w:semiHidden="1" w:unhideWhenUsed="1"/>
+    <w:lsdException w:name="toc 8" w:semiHidden="1" w:unhideWhenUsed="1"/>
+    <w:lsdException w:name="toc 9" w:semiHidden="1" w:unhideWhenUsed="1"/>
+    <w:lsdException w:name="Normal Indent" w:semiHidden="1" w:unhideWhenUsed="1"/>
+    <w:lsdException w:name="footnote text" w:semiHidden="1" w:unhideWhenUsed="1"/>
+    <w:lsdException w:name="annotation text" w:semiHidden="1" w:unhideWhenUsed="1"/>
+    <w:lsdException w:name="header" w:semiHidden="1" w:unhideWhenUsed="1"/>
+    <w:lsdException w:name="footer" w:semiHidden="1" w:unhideWhenUsed="1"/>
+    <w:lsdException w:name="index heading" w:semiHidden="1" w:unhideWhenUsed="1"/>
+    <w:lsdException w:name="caption" w:semiHidden="1" w:unhideWhenUsed="1"/>
+    <w:lsdException w:name="table of figures" w:semiHidden="1" w:unhideWhenUsed="1"/>
+    <w:lsdException w:name="envelope address" w:semiHidden="1" w:unhideWhenUsed="1"/>
+    <w:lsdException w:name="envelope return" w:semiHidden="1" w:unhideWhenUsed="1"/>
+    <w:lsdException w:name="footnote reference" w:semiHidden="1" w:unhideWhenUsed="1"/>
+    <w:lsdException w:name="annotation reference" w:semiHidden="1" w:unhideWhenUsed="1"/>
+    <w:lsdException w:name="line number" w:semiHidden="1" w:unhideWhenUsed="1"/>
+    <w:lsdException w:name="page number" w:semiHidden="1" w:unhideWhenUsed="1"/>
+    <w:lsdException w:name="endnote reference" w:semiHidden="1" w:unhideWhenUsed="1"/>
+    <w:lsdException w:name="endnote text" w:semiHidden="1" w:unhideWhenUsed="1"/>
+    <w:lsdException w:name="table of authorities" w:semiHidden="1" w:unhideWhenUsed="1"/>
+    <w:lsdException w:name="macro" w:semiHidden="1" w:unhideWhenUsed="1"/>
+    <w:lsdException w:name="toa heading" w:semiHidden="1" w:unhideWhenUsed="1"/>
+    <w:lsdException w:name="List" w:semiHidden="1" w:unhideWhenUsed="1"/>
+    <w:lsdException w:name="List Bullet" w:semiHidden="1" w:unhideWhenUsed="1"/>
+    <w:lsdException w:name="List 2" w:semiHidden="1" w:unhideWhenUsed="1"/>
+    <w:lsdException w:name="List 3" w:semiHidden="1" w:unhideWhenUsed="1"/>
+    <w:lsdException w:name="List Bullet 2" w:semiHidden="1" w:unhideWhenUsed="1"/>
+    <w:lsdException w:name="List Bullet 3" w:semiHidden="1" w:unhideWhenUsed="1"/>
+    <w:lsdException w:name="List Bullet 4" w:semiHidden="1" w:unhideWhenUsed="1"/>
+    <w:lsdException w:name="List Bullet 5" w:semiHidden="1" w:unhideWhenUsed="1"/>
+    <w:lsdException w:name="List Number 2" w:semiHidden="1" w:unhideWhenUsed="1"/>
+    <w:lsdException w:name="List Number 3" w:semiHidden="1" w:unhideWhenUsed="1"/>
+    <w:lsdException w:name="List Number 4" w:semiHidden="1" w:unhideWhenUsed="1"/>
+    <w:lsdException w:name="List Number 5" w:semiHidden="1" w:unhideWhenUsed="1"/>
+    <w:lsdException w:name="Closing" w:semiHidden="1" w:unhideWhenUsed="1"/>
+    <w:lsdException w:name="Signature" w:semiHidden="1" w:unhideWhenUsed="1"/>
+    <w:lsdException w:name="Default Paragraph Font" w:semiHidden="1" w:unhideWhenUsed="1"/>
+    <w:lsdException w:name="Body Text" w:semiHidden="1" w:unhideWhenUsed="1"/>
+    <w:lsdException w:name="Body Text Indent" w:semiHidden="1" w:unhideWhenUsed="1"/>
+    <w:lsdException w:name="List Continue" w:semiHidden="1" w:unhideWhenUsed="1"/>
+    <w:lsdException w:name="List Continue 2" w:semiHidden="1" w:unhideWhenUsed="1"/>
+    <w:lsdException w:name="List Continue 3" w:semiHidden="1" w:unhideWhenUsed="1"/>
+    <w:lsdException w:name="List Continue 4" w:semiHidden="1" w:unhideWhenUsed="1"/>
+    <w:lsdException w:name="List Continue 5" w:semiHidden="1" w:unhideWhenUsed="1"/>
+    <w:lsdException w:name="Message Header" w:semiHidden="1" w:unhideWhenUsed="1"/>
+    <w:lsdException w:name="Body Text First Indent 2" w:semiHidden="1" w:unhideWhenUsed="1"/>
+    <w:lsdException w:name="Note Heading" w:semiHidden="1" w:unhideWhenUsed="1"/>
+    <w:lsdException w:name="Body Text 2" w:semiHidden="1" w:unhideWhenUsed="1"/>
+    <w:lsdException w:name="Body Text 3" w:semiHidden="1" w:unhideWhenUsed="1"/>
+    <w:lsdException w:name="Body Text Indent 2" w:semiHidden="1" w:unhideWhenUsed="1"/>
+    <w:lsdException w:name="Body Text Indent 3" w:semiHidden="1" w:unhideWhenUsed="1"/>
+    <w:lsdException w:name="Block Text" w:semiHidden="1" w:unhideWhenUsed="1"/>
+    <w:lsdException w:name="Hyperlink" w:semiHidden="1" w:uiPriority="99" w:unhideWhenUsed="1"/>
+    <w:lsdException w:name="FollowedHyperlink" w:semiHidden="1" w:unhideWhenUsed="1"/>
+    <w:lsdException w:name="Document Map" w:semiHidden="1" w:unhideWhenUsed="1"/>
+    <w:lsdException w:name="Plain Text" w:semiHidden="1" w:unhideWhenUsed="1"/>
+    <w:lsdException w:name="E-mail Signature" w:semiHidden="1" w:unhideWhenUsed="1"/>
+    <w:lsdException w:name="HTML Top of Form" w:semiHidden="1" w:unhideWhenUsed="1"/>
+    <w:lsdException w:name="HTML Bottom of Form" w:semiHidden="1" w:unhideWhenUsed="1"/>
+    <w:lsdException w:name="Normal (Web)" w:semiHidden="1" w:unhideWhenUsed="1"/>
+    <w:lsdException w:name="HTML Acronym" w:semiHidden="1" w:unhideWhenUsed="1"/>
+    <w:lsdException w:name="HTML Address" w:semiHidden="1" w:unhideWhenUsed="1"/>
+    <w:lsdException w:name="HTML Cite" w:semiHidden="1" w:unhideWhenUsed="1"/>
+    <w:lsdException w:name="HTML Code" w:semiHidden="1" w:unhideWhenUsed="1"/>
+    <w:lsdException w:name="HTML Definition" w:semiHidden="1" w:unhideWhenUsed="1"/>
+    <w:lsdException w:name="HTML Keyboard" w:semiHidden="1" w:unhideWhenUsed="1"/>
+    <w:lsdException w:name="HTML Preformatted" w:semiHidden="1" w:unhideWhenUsed="1"/>
+    <w:lsdException w:name="HTML Sample" w:semiHidden="1" w:unhideWhenUsed="1"/>
+    <w:lsdException w:name="HTML Typewriter" w:semiHidden="1" w:unhideWhenUsed="1"/>
+    <w:lsdException w:name="HTML Variable" w:semiHidden="1" w:unhideWhenUsed="1"/>
+    <w:lsdException w:name="Normal Table" w:semiHidden="1" w:unhideWhenUsed="1"/>
+    <w:lsdException w:name="annotation subject" w:semiHidden="1" w:unhideWhenUsed="1"/>
+    <w:lsdException w:name="No List" w:semiHidden="1" w:unhideWhenUsed="1"/>
+    <w:lsdException w:name="Outline List 1" w:semiHidden="1" w:unhideWhenUsed="1"/>
+    <w:lsdException w:name="Outline List 2" w:semiHidden="1" w:unhideWhenUsed="1"/>
+    <w:lsdException w:name="Outline List 3" w:semiHidden="1" w:unhideWhenUsed="1"/>
+    <w:lsdException w:name="Table Simple 1" w:semiHidden="1" w:unhideWhenUsed="1"/>
+    <w:lsdException w:name="Table Simple 2" w:semiHidden="1" w:unhideWhenUsed="1"/>
+    <w:lsdException w:name="Table Simple 3" w:semiHidden="1" w:unhideWhenUsed="1"/>
+    <w:lsdException w:name="Table Classic 1" w:semiHidden="1" w:unhideWhenUsed="1"/>
+    <w:lsdException w:name="Table Classic 2" w:semiHidden="1" w:unhideWhenUsed="1"/>
+    <w:lsdException w:name="Table Classic 3" w:semiHidden="1" w:unhideWhenUsed="1"/>
+    <w:lsdException w:name="Table Classic 4" w:semiHidden="1" w:unhideWhenUsed="1"/>
+    <w:lsdException w:name="Table Colorful 1" w:semiHidden="1" w:unhideWhenUsed="1"/>
+    <w:lsdException w:name="Table Colorful 2" w:semiHidden="1" w:unhideWhenUsed="1"/>
+    <w:lsdException w:name="Table Colorful 3" w:semiHidden="1" w:unhideWhenUsed="1"/>
+    <w:lsdException w:name="Table Columns 1" w:semiHidden="1" w:unhideWhenUsed="1"/>
+    <w:lsdException w:name="Table Columns 2" w:semiHidden="1" w:unhideWhenUsed="1"/>
+    <w:lsdException w:name="Table Columns 3" w:semiHidden="1" w:unhideWhenUsed="1"/>
+    <w:lsdException w:name="Table Columns 4" w:semiHidden="1" w:unhideWhenUsed="1"/>
+    <w:lsdException w:name="Table Columns 5" w:semiHidden="1" w:unhideWhenUsed="1"/>
+    <w:lsdException w:name="Table Grid 1" w:semiHidden="1" w:unhideWhenUsed="1"/>
+    <w:lsdException w:name="Table Grid 2" w:semiHidden="1" w:unhideWhenUsed="1"/>
+    <w:lsdException w:name="Table Grid 3" w:semiHidden="1" w:unhideWhenUsed="1"/>
+    <w:lsdException w:name="Table Grid 4" w:semiHidden="1" w:unhideWhenUsed="1"/>
+    <w:lsdException w:name="Table Grid 5" w:semiHidden="1" w:unhideWhenUsed="1"/>
+    <w:lsdException w:name="Table Grid 6" w:semiHidden="1" w:unhideWhenUsed="1"/>
+    <w:lsdException w:name="Table Grid 7" w:semiHidden="1" w:unhideWhenUsed="1"/>
+    <w:lsdException w:name="Table Grid 8" w:semiHidden="1" w:unhideWhenUsed="1"/>
+    <w:lsdException w:name="Table List 1" w:semiHidden="1" w:unhideWhenUsed="1"/>
+    <w:lsdException w:name="Table List 2" w:semiHidden="1" w:unhideWhenUsed="1"/>
+    <w:lsdException w:name="Table List 3" w:semiHidden="1" w:unhideWhenUsed="1"/>
+    <w:lsdException w:name="Table List 4" w:semiHidden="1" w:unhideWhenUsed="1"/>
+    <w:lsdException w:name="Table List 5" w:semiHidden="1" w:unhideWhenUsed="1"/>
+    <w:lsdException w:name="Table List 6" w:semiHidden="1" w:unhideWhenUsed="1"/>
+    <w:lsdException w:name="Table List 7" w:semiHidden="1" w:unhideWhenUsed="1"/>
+    <w:lsdException w:name="Table List 8" w:semiHidden="1" w:unhideWhenUsed="1"/>
+    <w:lsdException w:name="Table 3D effects 1" w:semiHidden="1" w:unhideWhenUsed="1"/>
+    <w:lsdException w:name="Table 3D effects 2" w:semiHidden="1" w:unhideWhenUsed="1"/>
+    <w:lsdException w:name="Table 3D effects 3" w:semiHidden="1" w:unhideWhenUsed="1"/>
+    <w:lsdException w:name="Table Contemporary" w:semiHidden="1" w:unhideWhenUsed="1"/>
+    <w:lsdException w:name="Table Elegant" w:semiHidden="1" w:unhideWhenUsed="1"/>
+    <w:lsdException w:name="Table Professional" w:semiHidden="1" w:unhideWhenUsed="1"/>
+    <w:lsdException w:name="Table Subtle 1" w:semiHidden="1" w:unhideWhenUsed="1"/>
+    <w:lsdException w:name="Table Subtle 2" w:semiHidden="1" w:unhideWhenUsed="1"/>
+    <w:lsdException w:name="Table Web 1" w:semiHidden="1" w:unhideWhenUsed="1"/>
+    <w:lsdException w:name="Table Web 2" w:semiHidden="1" w:unhideWhenUsed="1"/>
+    <w:lsdException w:name="Table Web 3" w:semiHidden="1" w:unhideWhenUsed="1"/>
+    <w:lsdException w:name="Balloon Text" w:semiHidden="1" w:unhideWhenUsed="1"/>
+    <w:lsdException w:name="Table Theme" w:semiHidden="1" w:unhideWhenUsed="1"/>
+    <w:lsdException w:name="Medium List 1"/>
+    <w:lsdException w:name="Medium List 2"/>
+    <w:lsdException w:name="Medium Grid 1"/>
+    <w:lsdException w:name="Medium Grid 2"/>
+    <w:lsdException w:name="Medium Grid 3"/>
+    <w:lsdException w:name="Dark List"/>
+    <w:lsdException w:name="Colorful Shading"/>
+    <w:lsdException w:name="Colorful List"/>
+    <w:lsdException w:name="Colorful Grid"/>
+    <w:lsdException w:name="Light Shading Accent 1"/>
+    <w:lsdException w:name="Light List Accent 1"/>
+    <w:lsdException w:name="Light Grid Accent 1"/>
+    <w:lsdException w:name="Medium Shading 1 Accent 1"/>
+    <w:lsdException w:name="Medium Shading 2 Accent 1"/>
+    <w:lsdException w:name="Medium List 1 Accent 1"/>
+    <w:lsdException w:name="Revision" w:semiHidden="1"/>
     <w:lsdException w:name="List Paragraph" w:uiPriority="34" w:qFormat="1"/>
-    <w:lsdException w:name="TOC Heading" w:uiPriority="39" w:qFormat="1"/>
-  </w:latentStyles>
-  <w:style w:type="paragraph" w:default="1" w:styleId="Normal">
-    <w:name w:val="Normal"/>
-    <w:qFormat/>
-    <w:rsid w:val="00B9361E"/>
-    <w:pPr>
-      <w:autoSpaceDE w:val="0"/>
-      <w:autoSpaceDN w:val="0"/>
-      <w:adjustRightInd w:val="0"/>
-    </w:pPr>
-  </w:style>
-  <w:style w:type="paragraph" w:styleId="Heading1">
-    <w:name w:val="heading 1"/>
-    <w:basedOn w:val="Normal"/>
-    <w:next w:val="Normal"/>
-    <w:link w:val="Heading1Char"/>
-    <w:autoRedefine/>
-    <w:qFormat/>
-    <w:rsid w:val="005F7525"/>
-    <w:pPr>
-      <w:keepNext/>
-      <w:numPr>
-        <w:numId w:val="18"/>
-      </w:numPr>
-      <w:tabs>
-        <w:tab w:val="left" w:pos="360"/>
-      </w:tabs>
-      <w:spacing w:after="120"/>
-      <w:outlineLvl w:val="0"/>
-    </w:pPr>
-    <w:rPr>
-      <w:b/>
-      <w:caps/>
-      <w:sz w:val="28"/>
-    </w:rPr>
-  </w:style>
-  <w:style w:type="paragraph" w:styleId="Heading2">
-    <w:name w:val="heading 2"/>
-    <w:basedOn w:val="Normal"/>
-    <w:next w:val="Normal"/>
-    <w:link w:val="Heading2Char"/>
-    <w:autoRedefine/>
-    <w:qFormat/>
-    <w:rsid w:val="005F7525"/>
-    <w:pPr>
-      <w:keepNext/>
-      <w:numPr>
-        <w:ilvl w:val="1"/>
-        <w:numId w:val="18"/>
-      </w:numPr>
-      <w:tabs>
-        <w:tab w:val="left" w:pos="504"/>
-      </w:tabs>
-      <w:autoSpaceDE/>
-      <w:autoSpaceDN/>
-      <w:adjustRightInd/>
-      <w:spacing w:before="120" w:after="120"/>
-      <w:ind w:left="0" w:firstLine="0"/>
-      <w:outlineLvl w:val="1"/>
-    </w:pPr>
-    <w:rPr>
-      <w:rFonts w:eastAsia="SimSun"/>
-      <w:b/>
-      <w:bCs/>
-      <w:noProof/>
-      <w:sz w:val="28"/>
-    </w:rPr>
-  </w:style>
-  <w:style w:type="paragraph" w:styleId="Heading3">
-    <w:name w:val="heading 3"/>
-    <w:basedOn w:val="Normal"/>
-    <w:next w:val="Normal"/>
-    <w:link w:val="Heading3Char"/>
-    <w:autoRedefine/>
-    <w:qFormat/>
-    <w:rsid w:val="00B9361E"/>
-    <w:pPr>
-      <w:keepNext/>
-      <w:tabs>
-        <w:tab w:val="left" w:pos="707"/>
-        <w:tab w:val="left" w:pos="792"/>
-      </w:tabs>
-      <w:spacing w:after="60"/>
-      <w:ind w:left="792" w:hanging="792"/>
-      <w:outlineLvl w:val="2"/>
-    </w:pPr>
-    <w:rPr>
-      <w:rFonts w:cs="Arial"/>
-      <w:b/>
-      <w:bCs/>
-    </w:rPr>
-  </w:style>
-  <w:style w:type="paragraph" w:styleId="Heading4">
-    <w:name w:val="heading 4"/>
-    <w:basedOn w:val="Normal"/>
-    <w:next w:val="Normal"/>
-    <w:autoRedefine/>
-    <w:qFormat/>
-    <w:rsid w:val="00B9361E"/>
-    <w:pPr>
-      <w:keepNext/>
-      <w:tabs>
-        <w:tab w:val="left" w:pos="864"/>
-      </w:tabs>
-      <w:spacing w:before="120" w:after="60"/>
-      <w:ind w:left="864" w:hanging="864"/>
-      <w:outlineLvl w:val="3"/>
-    </w:pPr>
-    <w:rPr>
-      <w:b/>
-      <w:bCs/>
-    </w:rPr>
-  </w:style>
-  <w:style w:type="paragraph" w:styleId="Heading5">
-    <w:name w:val="heading 5"/>
-    <w:basedOn w:val="Normal"/>
-    <w:next w:val="Normal"/>
-    <w:link w:val="Heading5Char"/>
-    <w:autoRedefine/>
-    <w:uiPriority w:val="99"/>
-    <w:semiHidden/>
-    <w:qFormat/>
-    <w:rsid w:val="00B9361E"/>
-    <w:pPr>
-      <w:spacing w:before="120" w:after="60"/>
-      <w:outlineLvl w:val="4"/>
-    </w:pPr>
-    <w:rPr>
-      <w:b/>
-      <w:bCs/>
-      <w:i/>
-      <w:iCs/>
-      <w:szCs w:val="26"/>
-    </w:rPr>
-  </w:style>
-  <w:style w:type="paragraph" w:styleId="Heading6">
-    <w:name w:val="heading 6"/>
-    <w:basedOn w:val="Normal"/>
-    <w:next w:val="Normal"/>
-    <w:link w:val="Heading6Char"/>
-    <w:autoRedefine/>
-    <w:uiPriority w:val="99"/>
-    <w:semiHidden/>
-    <w:qFormat/>
-    <w:rsid w:val="00B9361E"/>
-    <w:pPr>
-      <w:outlineLvl w:val="5"/>
-    </w:pPr>
-    <w:rPr>
-      <w:bCs/>
-      <w:szCs w:val="22"/>
-      <w:u w:val="single"/>
-    </w:rPr>
-  </w:style>
-  <w:style w:type="paragraph" w:styleId="Heading7">
-    <w:name w:val="heading 7"/>
-    <w:basedOn w:val="Normal"/>
-    <w:next w:val="Normal"/>
-    <w:link w:val="Heading7Char"/>
-    <w:semiHidden/>
-    <w:qFormat/>
-    <w:rsid w:val="00B9361E"/>
-    <w:pPr>
-      <w:spacing w:before="240" w:after="60"/>
-      <w:outlineLvl w:val="6"/>
-    </w:pPr>
-  </w:style>
-  <w:style w:type="paragraph" w:styleId="Heading8">
-    <w:name w:val="heading 8"/>
-    <w:basedOn w:val="Normal"/>
-    <w:next w:val="Normal"/>
-    <w:link w:val="Heading8Char"/>
-    <w:semiHidden/>
-    <w:qFormat/>
-    <w:rsid w:val="00B9361E"/>
-    <w:pPr>
-      <w:spacing w:before="240" w:after="60"/>
-      <w:outlineLvl w:val="7"/>
-    </w:pPr>
-    <w:rPr>
-      <w:i/>
-      <w:iCs/>
-    </w:rPr>
-  </w:style>
-  <w:style w:type="paragraph" w:styleId="Heading9">
-    <w:name w:val="heading 9"/>
-    <w:basedOn w:val="Normal"/>
-    <w:next w:val="Normal"/>
-    <w:link w:val="Heading9Char"/>
-    <w:semiHidden/>
-    <w:qFormat/>
-    <w:rsid w:val="00B9361E"/>
-    <w:pPr>
-      <w:spacing w:before="240" w:after="60"/>
-      <w:outlineLvl w:val="8"/>
-    </w:pPr>
-    <w:rPr>
-      <w:rFonts w:ascii="Arial" w:hAnsi="Arial" w:cs="Arial"/>
-      <w:szCs w:val="22"/>
-    </w:rPr>
-  </w:style>
-  <w:style w:type="character" w:default="1" w:styleId="DefaultParagraphFont">
-    <w:name w:val="Default Paragraph Font"/>
-    <w:uiPriority w:val="1"/>
-    <w:semiHidden/>
-    <w:unhideWhenUsed/>
-  </w:style>
-  <w:style w:type="table" w:default="1" w:styleId="TableNormal">
-    <w:name w:val="Normal Table"/>
-    <w:uiPriority w:val="99"/>
-    <w:semiHidden/>
-    <w:unhideWhenUsed/>
-    <w:tblPr>
-      <w:tblInd w:w="0" w:type="dxa"/>
-      <w:tblCellMar>
-        <w:top w:w="0" w:type="dxa"/>
-        <w:left w:w="108" w:type="dxa"/>
-        <w:bottom w:w="0" w:type="dxa"/>
-        <w:right w:w="108" w:type="dxa"/>
-      </w:tblCellMar>
-    </w:tblPr>
-  </w:style>
-  <w:style w:type="numbering" w:default="1" w:styleId="NoList">
-    <w:name w:val="No List"/>
-    <w:uiPriority w:val="99"/>
-    <w:semiHidden/>
-    <w:unhideWhenUsed/>
-  </w:style>
-  <w:style w:type="paragraph" w:customStyle="1" w:styleId="Heading1a">
-    <w:name w:val="Heading 1a"/>
-    <w:basedOn w:val="Heading1"/>
-    <w:rsid w:val="00DC237E"/>
-    <w:rPr>
-      <w:b w:val="0"/>
-      <w:sz w:val="22"/>
-    </w:rPr>
-  </w:style>
-  <w:style w:type="paragraph" w:styleId="Header">
-    <w:name w:val="header"/>
-    <w:basedOn w:val="Normal"/>
-    <w:link w:val="HeaderChar"/>
-    <w:uiPriority w:val="99"/>
-    <w:rsid w:val="009371E2"/>
-    <w:pPr>
-      <w:tabs>
-        <w:tab w:val="center" w:pos="4320"/>
-        <w:tab w:val="right" w:pos="8640"/>
-      </w:tabs>
-    </w:pPr>
-  </w:style>
-  <w:style w:type="paragraph" w:styleId="Footer">
-    <w:name w:val="footer"/>
-    <w:basedOn w:val="Normal"/>
-    <w:link w:val="FooterChar"/>
-    <w:uiPriority w:val="99"/>
-    <w:rsid w:val="009371E2"/>
-    <w:pPr>
-      <w:tabs>
-        <w:tab w:val="center" w:pos="4320"/>
-        <w:tab w:val="right" w:pos="8640"/>
-      </w:tabs>
-    </w:pPr>
-  </w:style>
-  <w:style w:type="character" w:styleId="PageNumber">
-    <w:name w:val="page number"/>
-    <w:basedOn w:val="DefaultParagraphFont"/>
-    <w:rsid w:val="009371E2"/>
-  </w:style>
-  <w:style w:type="character" w:customStyle="1" w:styleId="Heading2Char">
-    <w:name w:val="Heading 2 Char"/>
-    <w:basedOn w:val="DefaultParagraphFont"/>
-    <w:link w:val="Heading2"/>
-    <w:rsid w:val="005F7525"/>
-    <w:rPr>
-      <w:rFonts w:eastAsia="SimSun"/>
-      <w:b/>
-      <w:bCs/>
-      <w:noProof/>
-      <w:sz w:val="28"/>
-    </w:rPr>
-  </w:style>
-  <w:style w:type="paragraph" w:styleId="TOC1">
-    <w:name w:val="toc 1"/>
-    <w:basedOn w:val="Normal"/>
-    <w:next w:val="Normal"/>
-    <w:autoRedefine/>
-    <w:uiPriority w:val="39"/>
-    <w:qFormat/>
-    <w:rsid w:val="002E5723"/>
-    <w:pPr>
-      <w:spacing w:before="120"/>
-    </w:pPr>
-    <w:rPr>
-      <w:rFonts w:asciiTheme="minorHAnsi" w:hAnsiTheme="minorHAnsi"/>
-      <w:b/>
-    </w:rPr>
-  </w:style>
-  <w:style w:type="paragraph" w:styleId="TOC2">
-    <w:name w:val="toc 2"/>
-    <w:basedOn w:val="Normal"/>
-    <w:next w:val="Normal"/>
-    <w:autoRedefine/>
-    <w:uiPriority w:val="39"/>
-    <w:qFormat/>
-    <w:rsid w:val="00B9361E"/>
-    <w:pPr>
-      <w:ind w:left="240"/>
-    </w:pPr>
-    <w:rPr>
-      <w:rFonts w:asciiTheme="minorHAnsi" w:hAnsiTheme="minorHAnsi"/>
-      <w:b/>
-      <w:sz w:val="22"/>
-      <w:szCs w:val="22"/>
-    </w:rPr>
-  </w:style>
-  <w:style w:type="character" w:styleId="Hyperlink">
-    <w:name w:val="Hyperlink"/>
-    <w:basedOn w:val="DefaultParagraphFont"/>
-    <w:uiPriority w:val="99"/>
-    <w:rsid w:val="004301A4"/>
-    <w:rPr>
-      <w:color w:val="0000FF"/>
-      <w:u w:val="single"/>
-    </w:rPr>
-  </w:style>
-  <w:style w:type="character" w:styleId="FollowedHyperlink">
-    <w:name w:val="FollowedHyperlink"/>
-    <w:basedOn w:val="DefaultParagraphFont"/>
-    <w:rsid w:val="00B82186"/>
-    <w:rPr>
-      <w:color w:val="800080"/>
-      <w:u w:val="single"/>
-    </w:rPr>
-  </w:style>
-  <w:style w:type="paragraph" w:styleId="TOC3">
-    <w:name w:val="toc 3"/>
-    <w:basedOn w:val="Normal"/>
-    <w:next w:val="Normal"/>
-    <w:autoRedefine/>
-    <w:uiPriority w:val="39"/>
-    <w:qFormat/>
-    <w:rsid w:val="00B9361E"/>
-    <w:pPr>
-      <w:ind w:left="480"/>
-    </w:pPr>
-    <w:rPr>
-      <w:rFonts w:asciiTheme="minorHAnsi" w:hAnsiTheme="minorHAnsi"/>
-      <w:sz w:val="22"/>
-      <w:szCs w:val="22"/>
-    </w:rPr>
-  </w:style>
-  <w:style w:type="paragraph" w:customStyle="1" w:styleId="ColorfulList-Accent11">
-    <w:name w:val="Colorful List - Accent 11"/>
-    <w:basedOn w:val="Normal"/>
-    <w:qFormat/>
-    <w:rsid w:val="00D30D95"/>
-    <w:pPr>
-      <w:ind w:left="720"/>
-      <w:contextualSpacing/>
-    </w:pPr>
-    <w:rPr>
-      <w:szCs w:val="22"/>
-    </w:rPr>
-  </w:style>
-  <w:style w:type="paragraph" w:styleId="NormalWeb">
-    <w:name w:val="Normal (Web)"/>
-    <w:basedOn w:val="Normal"/>
-    <w:rsid w:val="00410D1A"/>
-    <w:pPr>
-      <w:autoSpaceDE/>
-      <w:autoSpaceDN/>
-      <w:adjustRightInd/>
-      <w:spacing w:before="100" w:beforeAutospacing="1" w:after="100" w:afterAutospacing="1"/>
-    </w:pPr>
-  </w:style>
-  <w:style w:type="character" w:styleId="Strong">
-    <w:name w:val="Strong"/>
-    <w:basedOn w:val="DefaultParagraphFont"/>
-    <w:qFormat/>
-    <w:rsid w:val="004F4D89"/>
-    <w:rPr>
-      <w:b/>
-      <w:bCs/>
-    </w:rPr>
-  </w:style>
-  <w:style w:type="paragraph" w:customStyle="1" w:styleId="level3">
-    <w:name w:val="_level3"/>
-    <w:basedOn w:val="Normal"/>
-    <w:rsid w:val="004F4D89"/>
-    <w:rPr>
-      <w:szCs w:val="20"/>
-    </w:rPr>
-  </w:style>
-  <w:style w:type="character" w:styleId="CommentReference">
-    <w:name w:val="annotation reference"/>
-    <w:basedOn w:val="DefaultParagraphFont"/>
-    <w:rsid w:val="00E07DE4"/>
-    <w:rPr>
-      <w:sz w:val="16"/>
-      <w:szCs w:val="16"/>
-    </w:rPr>
-  </w:style>
-  <w:style w:type="paragraph" w:styleId="CommentText">
-    <w:name w:val="annotation text"/>
-    <w:basedOn w:val="Normal"/>
-    <w:link w:val="CommentTextChar"/>
-    <w:uiPriority w:val="99"/>
-    <w:rsid w:val="00E07DE4"/>
-    <w:rPr>
-      <w:sz w:val="20"/>
-      <w:szCs w:val="20"/>
-    </w:rPr>
-  </w:style>
-  <w:style w:type="character" w:customStyle="1" w:styleId="CommentTextChar">
-    <w:name w:val="Comment Text Char"/>
-    <w:basedOn w:val="DefaultParagraphFont"/>
-    <w:link w:val="CommentText"/>
-    <w:uiPriority w:val="99"/>
-    <w:rsid w:val="00E07DE4"/>
-  </w:style>
-  <w:style w:type="paragraph" w:styleId="CommentSubject">
-    <w:name w:val="annotation subject"/>
-    <w:basedOn w:val="CommentText"/>
-    <w:next w:val="CommentText"/>
-    <w:link w:val="CommentSubjectChar"/>
-    <w:rsid w:val="00E07DE4"/>
-    <w:rPr>
-      <w:b/>
-      <w:bCs/>
-    </w:rPr>
-  </w:style>
-  <w:style w:type="character" w:customStyle="1" w:styleId="CommentSubjectChar">
-    <w:name w:val="Comment Subject Char"/>
-    <w:basedOn w:val="CommentTextChar"/>
-    <w:link w:val="CommentSubject"/>
-    <w:rsid w:val="00E07DE4"/>
-    <w:rPr>
-      <w:b/>
-      <w:bCs/>
-    </w:rPr>
-  </w:style>
-  <w:style w:type="paragraph" w:styleId="BalloonText">
-    <w:name w:val="Balloon Text"/>
-    <w:basedOn w:val="Normal"/>
-    <w:link w:val="BalloonTextChar"/>
-    <w:rsid w:val="00E07DE4"/>
-    <w:rPr>
-      <w:rFonts w:ascii="Tahoma" w:hAnsi="Tahoma" w:cs="Tahoma"/>
-      <w:sz w:val="16"/>
-      <w:szCs w:val="16"/>
-    </w:rPr>
-  </w:style>
-  <w:style w:type="character" w:customStyle="1" w:styleId="BalloonTextChar">
-    <w:name w:val="Balloon Text Char"/>
-    <w:basedOn w:val="DefaultParagraphFont"/>
-    <w:link w:val="BalloonText"/>
-    <w:rsid w:val="00E07DE4"/>
-    <w:rPr>
-      <w:rFonts w:ascii="Tahoma" w:hAnsi="Tahoma" w:cs="Tahoma"/>
-      <w:sz w:val="16"/>
-      <w:szCs w:val="16"/>
-    </w:rPr>
-  </w:style>
-  <w:style w:type="paragraph" w:styleId="ListParagraph">
-    <w:name w:val="List Paragraph"/>
-    <w:basedOn w:val="Normal"/>
-    <w:uiPriority w:val="34"/>
-    <w:qFormat/>
-    <w:rsid w:val="00B9361E"/>
-    <w:pPr>
-      <w:ind w:left="720"/>
-      <w:contextualSpacing/>
-    </w:pPr>
-  </w:style>
-  <w:style w:type="paragraph" w:styleId="NoSpacing">
-    <w:name w:val="No Spacing"/>
-    <w:link w:val="NoSpacingChar"/>
-    <w:uiPriority w:val="1"/>
-    <w:rsid w:val="00D9475A"/>
-    <w:rPr>
-      <w:rFonts w:asciiTheme="minorHAnsi" w:eastAsiaTheme="minorEastAsia" w:hAnsiTheme="minorHAnsi" w:cstheme="minorBidi"/>
-      <w:sz w:val="22"/>
-      <w:szCs w:val="22"/>
-    </w:rPr>
-  </w:style>
-  <w:style w:type="character" w:customStyle="1" w:styleId="NoSpacingChar">
-    <w:name w:val="No Spacing Char"/>
-    <w:basedOn w:val="DefaultParagraphFont"/>
-    <w:link w:val="NoSpacing"/>
-    <w:uiPriority w:val="1"/>
-    <w:rsid w:val="00D9475A"/>
-    <w:rPr>
-      <w:rFonts w:asciiTheme="minorHAnsi" w:eastAsiaTheme="minorEastAsia" w:hAnsiTheme="minorHAnsi" w:cstheme="minorBidi"/>
-      <w:sz w:val="22"/>
-      <w:szCs w:val="22"/>
-    </w:rPr>
-  </w:style>
-  <w:style w:type="paragraph" w:styleId="BodyText">
-    <w:name w:val="Body Text"/>
-    <w:basedOn w:val="Normal"/>
-    <w:link w:val="BodyTextChar"/>
-    <w:rsid w:val="008C081A"/>
-    <w:pPr>
-      <w:autoSpaceDE/>
-      <w:autoSpaceDN/>
-      <w:adjustRightInd/>
-    </w:pPr>
-    <w:rPr>
-      <w:rFonts w:ascii="Arial" w:hAnsi="Arial"/>
-      <w:sz w:val="22"/>
-      <w:szCs w:val="20"/>
-    </w:rPr>
-  </w:style>
-  <w:style w:type="character" w:customStyle="1" w:styleId="BodyTextChar">
-    <w:name w:val="Body Text Char"/>
-    <w:basedOn w:val="DefaultParagraphFont"/>
-    <w:link w:val="BodyText"/>
-    <w:rsid w:val="008C081A"/>
-    <w:rPr>
-      <w:rFonts w:ascii="Arial" w:hAnsi="Arial"/>
-      <w:sz w:val="22"/>
-    </w:rPr>
-  </w:style>
-  <w:style w:type="paragraph" w:styleId="PlainText">
-    <w:name w:val="Plain Text"/>
-    <w:basedOn w:val="Normal"/>
-    <w:link w:val="PlainTextChar"/>
-    <w:uiPriority w:val="99"/>
-    <w:unhideWhenUsed/>
-    <w:rsid w:val="00AD1B4B"/>
-    <w:pPr>
-      <w:autoSpaceDE/>
-      <w:autoSpaceDN/>
-      <w:adjustRightInd/>
-    </w:pPr>
-    <w:rPr>
-      <w:rFonts w:ascii="Calibri" w:eastAsiaTheme="minorHAnsi" w:hAnsi="Calibri"/>
-      <w:sz w:val="22"/>
-      <w:szCs w:val="22"/>
-    </w:rPr>
-  </w:style>
-  <w:style w:type="character" w:customStyle="1" w:styleId="PlainTextChar">
-    <w:name w:val="Plain Text Char"/>
-    <w:basedOn w:val="DefaultParagraphFont"/>
-    <w:link w:val="PlainText"/>
-    <w:uiPriority w:val="99"/>
-    <w:rsid w:val="00AD1B4B"/>
-    <w:rPr>
-      <w:rFonts w:ascii="Calibri" w:eastAsiaTheme="minorHAnsi" w:hAnsi="Calibri"/>
-      <w:sz w:val="22"/>
-      <w:szCs w:val="22"/>
-    </w:rPr>
-  </w:style>
-  <w:style w:type="paragraph" w:customStyle="1" w:styleId="acro">
-    <w:name w:val="acro"/>
-    <w:basedOn w:val="Normal"/>
-    <w:qFormat/>
-    <w:rsid w:val="00B9361E"/>
-    <w:pPr>
-      <w:tabs>
-        <w:tab w:val="left" w:pos="1800"/>
-      </w:tabs>
-    </w:pPr>
-  </w:style>
-  <w:style w:type="paragraph" w:customStyle="1" w:styleId="bullet">
-    <w:name w:val="bullet"/>
-    <w:basedOn w:val="Normal"/>
-    <w:uiPriority w:val="99"/>
-    <w:qFormat/>
-    <w:rsid w:val="00B9361E"/>
-    <w:pPr>
-      <w:numPr>
-        <w:numId w:val="3"/>
-      </w:numPr>
-      <w:autoSpaceDE/>
-      <w:autoSpaceDN/>
-      <w:adjustRightInd/>
-    </w:pPr>
-  </w:style>
-  <w:style w:type="paragraph" w:customStyle="1" w:styleId="bullet2">
-    <w:name w:val="bullet_2"/>
-    <w:basedOn w:val="Normal"/>
-    <w:qFormat/>
-    <w:rsid w:val="00B9361E"/>
-    <w:pPr>
-      <w:numPr>
-        <w:numId w:val="4"/>
-      </w:numPr>
-      <w:autoSpaceDE/>
-      <w:autoSpaceDN/>
-      <w:adjustRightInd/>
-    </w:pPr>
-  </w:style>
-  <w:style w:type="paragraph" w:customStyle="1" w:styleId="bulletspace">
-    <w:name w:val="bullet_space"/>
-    <w:basedOn w:val="bullet"/>
-    <w:qFormat/>
-    <w:rsid w:val="00B9361E"/>
-    <w:pPr>
-      <w:numPr>
-        <w:numId w:val="5"/>
-      </w:numPr>
-      <w:spacing w:after="120"/>
-    </w:pPr>
-  </w:style>
-  <w:style w:type="paragraph" w:customStyle="1" w:styleId="Heading">
-    <w:name w:val="Heading"/>
-    <w:basedOn w:val="Normal"/>
-    <w:qFormat/>
-    <w:rsid w:val="00B9361E"/>
-    <w:pPr>
-      <w:spacing w:after="120"/>
-      <w:jc w:val="center"/>
-    </w:pPr>
-    <w:rPr>
-      <w:b/>
-      <w:caps/>
-    </w:rPr>
-  </w:style>
-  <w:style w:type="paragraph" w:customStyle="1" w:styleId="contents">
-    <w:name w:val="contents"/>
-    <w:basedOn w:val="Heading"/>
-    <w:semiHidden/>
-    <w:qFormat/>
-    <w:rsid w:val="00B9361E"/>
-  </w:style>
-  <w:style w:type="paragraph" w:customStyle="1" w:styleId="Text">
-    <w:name w:val="Text"/>
-    <w:basedOn w:val="Normal"/>
-    <w:qFormat/>
-    <w:rsid w:val="00B9361E"/>
-    <w:pPr>
-      <w:spacing w:after="120"/>
-    </w:pPr>
-  </w:style>
-  <w:style w:type="paragraph" w:customStyle="1" w:styleId="Figcenter">
-    <w:name w:val="Fig_center"/>
-    <w:basedOn w:val="Text"/>
-    <w:qFormat/>
-    <w:rsid w:val="00B9361E"/>
-    <w:pPr>
-      <w:spacing w:before="40" w:after="40"/>
-      <w:jc w:val="center"/>
-    </w:pPr>
-    <w:rPr>
-      <w:b/>
-      <w:sz w:val="22"/>
-    </w:rPr>
-  </w:style>
-  <w:style w:type="paragraph" w:customStyle="1" w:styleId="Figindent">
-    <w:name w:val="Fig_indent"/>
-    <w:basedOn w:val="Text"/>
-    <w:uiPriority w:val="99"/>
-    <w:semiHidden/>
-    <w:qFormat/>
-    <w:rsid w:val="00B9361E"/>
-    <w:pPr>
-      <w:spacing w:before="40" w:after="40"/>
-      <w:ind w:firstLine="360"/>
-    </w:pPr>
-    <w:rPr>
-      <w:b/>
-      <w:sz w:val="20"/>
-    </w:rPr>
-  </w:style>
-  <w:style w:type="paragraph" w:customStyle="1" w:styleId="figtbllist">
-    <w:name w:val="fig_tbl_list"/>
-    <w:basedOn w:val="TOC1"/>
-    <w:qFormat/>
-    <w:rsid w:val="00B9361E"/>
-    <w:pPr>
-      <w:tabs>
-        <w:tab w:val="left" w:pos="936"/>
-      </w:tabs>
-      <w:ind w:left="936" w:hanging="936"/>
-    </w:pPr>
-    <w:rPr>
-      <w:noProof/>
-    </w:rPr>
-  </w:style>
-  <w:style w:type="paragraph" w:customStyle="1" w:styleId="Headingcenter">
-    <w:name w:val="Heading_center"/>
-    <w:basedOn w:val="Heading2"/>
-    <w:qFormat/>
-    <w:rsid w:val="00B9361E"/>
-    <w:pPr>
-      <w:tabs>
-        <w:tab w:val="clear" w:pos="504"/>
-      </w:tabs>
-      <w:jc w:val="center"/>
-    </w:pPr>
-  </w:style>
-  <w:style w:type="paragraph" w:customStyle="1" w:styleId="listA">
-    <w:name w:val="list_A"/>
-    <w:basedOn w:val="Normal"/>
-    <w:qFormat/>
-    <w:rsid w:val="00B9361E"/>
-    <w:pPr>
-      <w:numPr>
-        <w:numId w:val="6"/>
-      </w:numPr>
-    </w:pPr>
-  </w:style>
-  <w:style w:type="paragraph" w:customStyle="1" w:styleId="lista0">
-    <w:name w:val="list_a"/>
-    <w:basedOn w:val="Normal"/>
-    <w:qFormat/>
-    <w:rsid w:val="00B9361E"/>
-    <w:pPr>
-      <w:numPr>
-        <w:numId w:val="7"/>
-      </w:numPr>
-      <w:autoSpaceDE/>
-      <w:autoSpaceDN/>
-      <w:adjustRightInd/>
-    </w:pPr>
-  </w:style>
-  <w:style w:type="paragraph" w:customStyle="1" w:styleId="listAspace">
-    <w:name w:val="list_A_space"/>
-    <w:basedOn w:val="listA"/>
-    <w:qFormat/>
-    <w:rsid w:val="00B9361E"/>
-    <w:pPr>
-      <w:numPr>
-        <w:numId w:val="0"/>
-      </w:numPr>
-      <w:spacing w:after="120"/>
-    </w:pPr>
-  </w:style>
-  <w:style w:type="paragraph" w:customStyle="1" w:styleId="listaspace0">
-    <w:name w:val="list_a_space"/>
-    <w:basedOn w:val="lista0"/>
-    <w:qFormat/>
-    <w:rsid w:val="00B9361E"/>
-    <w:pPr>
-      <w:numPr>
-        <w:numId w:val="0"/>
-      </w:numPr>
-      <w:spacing w:after="120"/>
-    </w:pPr>
-  </w:style>
-  <w:style w:type="paragraph" w:customStyle="1" w:styleId="numbers">
-    <w:name w:val="numbers"/>
-    <w:basedOn w:val="Normal"/>
-    <w:qFormat/>
-    <w:rsid w:val="00B9361E"/>
-    <w:pPr>
-      <w:numPr>
-        <w:numId w:val="8"/>
-      </w:numPr>
-    </w:pPr>
-    <w:rPr>
-      <w:rFonts w:cs="ArialMT"/>
-      <w:szCs w:val="22"/>
-    </w:rPr>
-  </w:style>
-  <w:style w:type="paragraph" w:customStyle="1" w:styleId="numlist">
-    <w:name w:val="numlist"/>
-    <w:basedOn w:val="Normal"/>
-    <w:semiHidden/>
-    <w:qFormat/>
-    <w:rsid w:val="00B9361E"/>
-    <w:pPr>
-      <w:ind w:left="360" w:hanging="360"/>
-    </w:pPr>
-  </w:style>
-  <w:style w:type="paragraph" w:customStyle="1" w:styleId="tblbullet">
-    <w:name w:val="tbl_bullet"/>
-    <w:basedOn w:val="Normal"/>
-    <w:qFormat/>
-    <w:rsid w:val="00B9361E"/>
-    <w:pPr>
-      <w:numPr>
-        <w:numId w:val="9"/>
-      </w:numPr>
-    </w:pPr>
-    <w:rPr>
-      <w:sz w:val="20"/>
-    </w:rPr>
-  </w:style>
-  <w:style w:type="paragraph" w:customStyle="1" w:styleId="tbltitle">
-    <w:name w:val="tbl_title"/>
-    <w:basedOn w:val="Normal"/>
-    <w:qFormat/>
-    <w:rsid w:val="00B9361E"/>
-    <w:pPr>
-      <w:spacing w:after="40"/>
-      <w:jc w:val="center"/>
-    </w:pPr>
-    <w:rPr>
-      <w:b/>
-      <w:sz w:val="22"/>
-    </w:rPr>
-  </w:style>
-  <w:style w:type="paragraph" w:customStyle="1" w:styleId="tblcontinued">
-    <w:name w:val="tbl_continued"/>
-    <w:basedOn w:val="tbltitle"/>
-    <w:qFormat/>
-    <w:rsid w:val="00B9361E"/>
-  </w:style>
-  <w:style w:type="paragraph" w:customStyle="1" w:styleId="tblhead">
-    <w:name w:val="tbl_head"/>
-    <w:basedOn w:val="Normal"/>
-    <w:qFormat/>
-    <w:rsid w:val="00B9361E"/>
-    <w:pPr>
-      <w:spacing w:before="40" w:after="40"/>
-      <w:jc w:val="center"/>
-    </w:pPr>
-    <w:rPr>
-      <w:rFonts w:ascii="Arial Narrow" w:hAnsi="Arial Narrow"/>
-      <w:b/>
-      <w:sz w:val="20"/>
-    </w:rPr>
-  </w:style>
-  <w:style w:type="paragraph" w:customStyle="1" w:styleId="tbltext">
-    <w:name w:val="tbl_text"/>
-    <w:basedOn w:val="Normal"/>
-    <w:qFormat/>
-    <w:rsid w:val="00B9361E"/>
-    <w:pPr>
-      <w:spacing w:before="20" w:after="20"/>
-    </w:pPr>
-    <w:rPr>
-      <w:rFonts w:ascii="Arial Narrow" w:hAnsi="Arial Narrow"/>
-      <w:sz w:val="20"/>
-    </w:rPr>
-  </w:style>
-  <w:style w:type="paragraph" w:customStyle="1" w:styleId="tbltext11">
-    <w:name w:val="tbl_text11"/>
-    <w:basedOn w:val="Normal"/>
-    <w:semiHidden/>
-    <w:qFormat/>
-    <w:rsid w:val="00B9361E"/>
-    <w:pPr>
-      <w:framePr w:hSpace="180" w:wrap="around" w:vAnchor="text" w:hAnchor="margin" w:xAlign="right" w:y="155"/>
-      <w:spacing w:before="20" w:after="20"/>
-      <w:suppressOverlap/>
-    </w:pPr>
-    <w:rPr>
-      <w:sz w:val="22"/>
-    </w:rPr>
-  </w:style>
-  <w:style w:type="paragraph" w:customStyle="1" w:styleId="Textbold">
-    <w:name w:val="Text_bold"/>
-    <w:basedOn w:val="Text"/>
-    <w:qFormat/>
-    <w:rsid w:val="00B9361E"/>
-    <w:rPr>
-      <w:b/>
-    </w:rPr>
-  </w:style>
-  <w:style w:type="paragraph" w:customStyle="1" w:styleId="Textindent">
-    <w:name w:val="Text_indent"/>
-    <w:basedOn w:val="Normal"/>
-    <w:qFormat/>
-    <w:rsid w:val="00B9361E"/>
-    <w:pPr>
-      <w:widowControl w:val="0"/>
-      <w:ind w:left="360"/>
-    </w:pPr>
-  </w:style>
-  <w:style w:type="paragraph" w:customStyle="1" w:styleId="Textnospace">
-    <w:name w:val="Text_nospace"/>
-    <w:basedOn w:val="Normal"/>
-    <w:uiPriority w:val="99"/>
-    <w:qFormat/>
-    <w:rsid w:val="00B9361E"/>
-  </w:style>
-  <w:style w:type="paragraph" w:customStyle="1" w:styleId="Textunderscore">
-    <w:name w:val="Text_underscore"/>
-    <w:basedOn w:val="Text"/>
-    <w:uiPriority w:val="99"/>
-    <w:qFormat/>
-    <w:rsid w:val="00B9361E"/>
-    <w:pPr>
-      <w:spacing w:before="120" w:after="60"/>
-    </w:pPr>
-    <w:rPr>
-      <w:u w:val="single"/>
-    </w:rPr>
-  </w:style>
-  <w:style w:type="paragraph" w:customStyle="1" w:styleId="TitlePage">
-    <w:name w:val="Title_Page"/>
-    <w:basedOn w:val="Text"/>
-    <w:qFormat/>
-    <w:rsid w:val="00B9361E"/>
-    <w:pPr>
-      <w:tabs>
-        <w:tab w:val="right" w:pos="9360"/>
-      </w:tabs>
-    </w:pPr>
-    <w:rPr>
-      <w:b/>
-    </w:rPr>
-  </w:style>
-  <w:style w:type="paragraph" w:customStyle="1" w:styleId="Headereven">
-    <w:name w:val="Header even"/>
-    <w:basedOn w:val="Header"/>
-    <w:qFormat/>
-    <w:rsid w:val="00B9361E"/>
-    <w:pPr>
-      <w:tabs>
-        <w:tab w:val="clear" w:pos="4320"/>
-        <w:tab w:val="clear" w:pos="8640"/>
-        <w:tab w:val="right" w:pos="9360"/>
-      </w:tabs>
-    </w:pPr>
-    <w:rPr>
-      <w:sz w:val="20"/>
-    </w:rPr>
-  </w:style>
-  <w:style w:type="character" w:customStyle="1" w:styleId="Heading1Char">
-    <w:name w:val="Heading 1 Char"/>
-    <w:basedOn w:val="DefaultParagraphFont"/>
-    <w:link w:val="Heading1"/>
-    <w:rsid w:val="005F7525"/>
-    <w:rPr>
-      <w:b/>
-      <w:caps/>
-      <w:sz w:val="28"/>
-    </w:rPr>
-  </w:style>
-  <w:style w:type="character" w:customStyle="1" w:styleId="Heading3Char">
-    <w:name w:val="Heading 3 Char"/>
-    <w:basedOn w:val="DefaultParagraphFont"/>
-    <w:link w:val="Heading3"/>
-    <w:rsid w:val="00B9361E"/>
-    <w:rPr>
-      <w:rFonts w:cs="Arial"/>
-      <w:b/>
-      <w:bCs/>
-    </w:rPr>
-  </w:style>
-  <w:style w:type="character" w:customStyle="1" w:styleId="Heading5Char">
-    <w:name w:val="Heading 5 Char"/>
-    <w:basedOn w:val="DefaultParagraphFont"/>
-    <w:link w:val="Heading5"/>
-    <w:uiPriority w:val="99"/>
-    <w:semiHidden/>
-    <w:rsid w:val="00B209EE"/>
-    <w:rPr>
-      <w:b/>
-      <w:bCs/>
-      <w:i/>
-      <w:iCs/>
-      <w:szCs w:val="26"/>
-    </w:rPr>
-  </w:style>
-  <w:style w:type="character" w:customStyle="1" w:styleId="Heading6Char">
-    <w:name w:val="Heading 6 Char"/>
-    <w:basedOn w:val="DefaultParagraphFont"/>
-    <w:link w:val="Heading6"/>
-    <w:uiPriority w:val="99"/>
-    <w:semiHidden/>
-    <w:rsid w:val="00B209EE"/>
-    <w:rPr>
-      <w:bCs/>
-      <w:szCs w:val="22"/>
-      <w:u w:val="single"/>
-    </w:rPr>
-  </w:style>
-  <w:style w:type="character" w:customStyle="1" w:styleId="Heading7Char">
-    <w:name w:val="Heading 7 Char"/>
-    <w:basedOn w:val="DefaultParagraphFont"/>
-    <w:link w:val="Heading7"/>
-    <w:semiHidden/>
-    <w:rsid w:val="00B209EE"/>
-  </w:style>
-  <w:style w:type="character" w:customStyle="1" w:styleId="Heading8Char">
-    <w:name w:val="Heading 8 Char"/>
-    <w:basedOn w:val="DefaultParagraphFont"/>
-    <w:link w:val="Heading8"/>
-    <w:semiHidden/>
-    <w:rsid w:val="00B209EE"/>
-    <w:rPr>
-      <w:i/>
-      <w:iCs/>
-    </w:rPr>
-  </w:style>
-  <w:style w:type="character" w:customStyle="1" w:styleId="Heading9Char">
-    <w:name w:val="Heading 9 Char"/>
-    <w:basedOn w:val="DefaultParagraphFont"/>
-    <w:link w:val="Heading9"/>
-    <w:semiHidden/>
-    <w:rsid w:val="00B9361E"/>
-    <w:rPr>
-      <w:rFonts w:ascii="Arial" w:hAnsi="Arial" w:cs="Arial"/>
-      <w:szCs w:val="22"/>
-    </w:rPr>
-  </w:style>
-  <w:style w:type="paragraph" w:styleId="TOC4">
-    <w:name w:val="toc 4"/>
-    <w:basedOn w:val="Normal"/>
-    <w:next w:val="Normal"/>
-    <w:autoRedefine/>
-    <w:uiPriority w:val="39"/>
-    <w:qFormat/>
-    <w:rsid w:val="00B9361E"/>
-    <w:pPr>
-      <w:ind w:left="720"/>
-    </w:pPr>
-    <w:rPr>
-      <w:rFonts w:asciiTheme="minorHAnsi" w:hAnsiTheme="minorHAnsi"/>
-      <w:sz w:val="20"/>
-      <w:szCs w:val="20"/>
-    </w:rPr>
-  </w:style>
-  <w:style w:type="paragraph" w:styleId="TOCHeading">
-    <w:name w:val="TOC Heading"/>
-    <w:basedOn w:val="Heading1"/>
-    <w:next w:val="Normal"/>
-    <w:uiPriority w:val="39"/>
-    <w:unhideWhenUsed/>
-    <w:qFormat/>
-    <w:rsid w:val="00081112"/>
-    <w:pPr>
-      <w:keepLines/>
-      <w:numPr>
-        <w:numId w:val="0"/>
-      </w:numPr>
-      <w:autoSpaceDE/>
-      <w:autoSpaceDN/>
-      <w:adjustRightInd/>
-      <w:spacing w:before="480" w:line="276" w:lineRule="auto"/>
-      <w:outlineLvl w:val="9"/>
-    </w:pPr>
-    <w:rPr>
-      <w:rFonts w:ascii="Cambria" w:hAnsi="Cambria"/>
-      <w:bCs/>
-      <w:caps w:val="0"/>
-      <w:color w:val="365F91"/>
-      <w:szCs w:val="28"/>
-    </w:rPr>
-  </w:style>
-  <w:style w:type="character" w:customStyle="1" w:styleId="HeaderChar">
-    <w:name w:val="Header Char"/>
-    <w:basedOn w:val="DefaultParagraphFont"/>
-    <w:link w:val="Header"/>
-    <w:uiPriority w:val="99"/>
-    <w:rsid w:val="00B209EE"/>
-  </w:style>
-  <w:style w:type="character" w:customStyle="1" w:styleId="FooterChar">
-    <w:name w:val="Footer Char"/>
-    <w:basedOn w:val="DefaultParagraphFont"/>
-    <w:link w:val="Footer"/>
-    <w:uiPriority w:val="99"/>
-    <w:rsid w:val="00B9361E"/>
-  </w:style>
-  <w:style w:type="paragraph" w:styleId="Revision">
-    <w:name w:val="Revision"/>
-    <w:hidden/>
-    <w:uiPriority w:val="99"/>
-    <w:semiHidden/>
-    <w:rsid w:val="000A7FE7"/>
-  </w:style>
-  <w:style w:type="paragraph" w:customStyle="1" w:styleId="Heading1A0">
-    <w:name w:val="Heading 1A"/>
-    <w:basedOn w:val="Heading1"/>
-    <w:link w:val="Heading1AChar"/>
-    <w:qFormat/>
-    <w:rsid w:val="007C29C8"/>
-    <w:rPr>
-      <w:rFonts w:ascii="Times New Roman Bold" w:hAnsi="Times New Roman Bold"/>
-      <w:bCs/>
-      <w:caps w:val="0"/>
-    </w:rPr>
-  </w:style>
-  <w:style w:type="character" w:customStyle="1" w:styleId="Heading1AChar">
-    <w:name w:val="Heading 1A Char"/>
-    <w:basedOn w:val="Heading1Char"/>
-    <w:link w:val="Heading1A0"/>
-    <w:rsid w:val="007C29C8"/>
-    <w:rPr>
-      <w:rFonts w:ascii="Times New Roman Bold" w:hAnsi="Times New Roman Bold"/>
-      <w:b/>
-      <w:bCs/>
-      <w:caps/>
-      <w:sz w:val="28"/>
-    </w:rPr>
-  </w:style>
-  <w:style w:type="paragraph" w:styleId="TOC5">
-    <w:name w:val="toc 5"/>
-    <w:basedOn w:val="Normal"/>
-    <w:next w:val="Normal"/>
-    <w:autoRedefine/>
-    <w:rsid w:val="002E5723"/>
-    <w:pPr>
-      <w:ind w:left="960"/>
-    </w:pPr>
-    <w:rPr>
-      <w:rFonts w:asciiTheme="minorHAnsi" w:hAnsiTheme="minorHAnsi"/>
-      <w:sz w:val="20"/>
-      <w:szCs w:val="20"/>
-    </w:rPr>
-  </w:style>
-  <w:style w:type="paragraph" w:styleId="TOC6">
-    <w:name w:val="toc 6"/>
-    <w:basedOn w:val="Normal"/>
-    <w:next w:val="Normal"/>
-    <w:autoRedefine/>
-    <w:rsid w:val="002E5723"/>
-    <w:pPr>
-      <w:ind w:left="1200"/>
-    </w:pPr>
-    <w:rPr>
-      <w:rFonts w:asciiTheme="minorHAnsi" w:hAnsiTheme="minorHAnsi"/>
-      <w:sz w:val="20"/>
-      <w:szCs w:val="20"/>
-    </w:rPr>
-  </w:style>
-  <w:style w:type="paragraph" w:styleId="TOC7">
-    <w:name w:val="toc 7"/>
-    <w:basedOn w:val="Normal"/>
-    <w:next w:val="Normal"/>
-    <w:autoRedefine/>
-    <w:rsid w:val="002E5723"/>
-    <w:pPr>
-      <w:ind w:left="1440"/>
-    </w:pPr>
-    <w:rPr>
-      <w:rFonts w:asciiTheme="minorHAnsi" w:hAnsiTheme="minorHAnsi"/>
-      <w:sz w:val="20"/>
-      <w:szCs w:val="20"/>
-    </w:rPr>
-  </w:style>
-  <w:style w:type="paragraph" w:styleId="TOC8">
-    <w:name w:val="toc 8"/>
-    <w:basedOn w:val="Normal"/>
-    <w:next w:val="Normal"/>
-    <w:autoRedefine/>
-    <w:rsid w:val="002E5723"/>
-    <w:pPr>
-      <w:ind w:left="1680"/>
-    </w:pPr>
-    <w:rPr>
-      <w:rFonts w:asciiTheme="minorHAnsi" w:hAnsiTheme="minorHAnsi"/>
-      <w:sz w:val="20"/>
-      <w:szCs w:val="20"/>
-    </w:rPr>
-  </w:style>
-  <w:style w:type="paragraph" w:styleId="TOC9">
-    <w:name w:val="toc 9"/>
-    <w:basedOn w:val="Normal"/>
-    <w:next w:val="Normal"/>
-    <w:autoRedefine/>
-    <w:rsid w:val="002E5723"/>
-    <w:pPr>
-      <w:ind w:left="1920"/>
-    </w:pPr>
-    <w:rPr>
-      <w:rFonts w:asciiTheme="minorHAnsi" w:hAnsiTheme="minorHAnsi"/>
-      <w:sz w:val="20"/>
-      <w:szCs w:val="20"/>
-    </w:rPr>
-  </w:style>
-  <w:style w:type="paragraph" w:customStyle="1" w:styleId="Default">
-    <w:name w:val="Default"/>
-    <w:rsid w:val="003540F2"/>
-    <w:pPr>
-      <w:autoSpaceDE w:val="0"/>
-      <w:autoSpaceDN w:val="0"/>
-      <w:adjustRightInd w:val="0"/>
-    </w:pPr>
-    <w:rPr>
-      <w:rFonts w:ascii="Calibri" w:hAnsi="Calibri" w:cs="Calibri"/>
-      <w:color w:val="000000"/>
-    </w:rPr>
-  </w:style>
-  <w:style w:type="table" w:styleId="TableGrid">
-    <w:name w:val="Table Grid"/>
-    <w:basedOn w:val="TableNormal"/>
-    <w:rsid w:val="00FB55B2"/>
-    <w:tblPr>
-      <w:tblBorders>
-        <w:top w:val="single" w:sz="4" w:space="0" w:color="auto"/>
-        <w:left w:val="single" w:sz="4" w:space="0" w:color="auto"/>
-        <w:bottom w:val="single" w:sz="4" w:space="0" w:color="auto"/>
-        <w:right w:val="single" w:sz="4" w:space="0" w:color="auto"/>
-        <w:insideH w:val="single" w:sz="4" w:space="0" w:color="auto"/>
-        <w:insideV w:val="single" w:sz="4" w:space="0" w:color="auto"/>
-      </w:tblBorders>
-    </w:tblPr>
-  </w:style>
-  <w:style w:type="paragraph" w:styleId="Caption">
-    <w:name w:val="caption"/>
-    <w:basedOn w:val="Normal"/>
-    <w:next w:val="Normal"/>
-    <w:rsid w:val="00FB55B2"/>
-    <w:pPr>
-      <w:spacing w:after="200"/>
-    </w:pPr>
-    <w:rPr>
-      <w:b/>
-      <w:bCs/>
-      <w:color w:val="4F81BD" w:themeColor="accent1"/>
-      <w:sz w:val="18"/>
-      <w:szCs w:val="18"/>
-    </w:rPr>
-  </w:style>
-</w:styles>
-</file>
-
-<file path=word/stylesWithEffects.xml><?xml version="1.0" encoding="utf-8"?>
-<w:styles xmlns:wpc="http://schemas.microsoft.com/office/word/2010/wordprocessingCanvas" xmlns:mc="http://schemas.openxmlformats.org/markup-compatibility/2006" xmlns:o="urn:schemas-microsoft-com:office:office" xmlns:r="http://schemas.openxmlformats.org/officeDocument/2006/relationships" xmlns:m="http://schemas.openxmlformats.org/officeDocument/2006/math" xmlns:v="urn:schemas-microsoft-com:vml" xmlns:wp14="http://schemas.microsoft.com/office/word/2010/wordprocessingDrawing" xmlns:wp="http://schemas.openxmlformats.org/drawingml/2006/wordprocessingDrawing" xmlns:w10="urn:schemas-microsoft-com:office:word" xmlns:w="http://schemas.openxmlformats.org/wordprocessingml/2006/main" xmlns:w14="http://schemas.microsoft.com/office/word/2010/wordml" xmlns:wpg="http://schemas.microsoft.com/office/word/2010/wordprocessingGroup" xmlns:wpi="http://schemas.microsoft.com/office/word/2010/wordprocessingInk" xmlns:wne="http://schemas.microsoft.com/office/word/2006/wordml" xmlns:wps="http://schemas.microsoft.com/office/word/2010/wordprocessingShape" mc:Ignorable="w14 wp14">
-  <w:docDefaults>
-    <w:rPrDefault>
-      <w:rPr>
-        <w:rFonts w:ascii="Times New Roman" w:eastAsia="Times New Roman" w:hAnsi="Times New Roman" w:cs="Times New Roman"/>
-        <w:sz w:val="24"/>
-        <w:szCs w:val="24"/>
-        <w:lang w:val="en-US" w:eastAsia="en-US" w:bidi="ar-SA"/>
-      </w:rPr>
-    </w:rPrDefault>
-    <w:pPrDefault/>
-  </w:docDefaults>
-  <w:latentStyles w:defLockedState="0" w:defUIPriority="0" w:defSemiHidden="0" w:defUnhideWhenUsed="0" w:defQFormat="0" w:count="267">
-    <w:lsdException w:name="heading 1" w:qFormat="1"/>
-    <w:lsdException w:name="heading 2" w:qFormat="1"/>
-    <w:lsdException w:name="toc 1" w:uiPriority="39"/>
-    <w:lsdException w:name="toc 2" w:uiPriority="39"/>
-    <w:lsdException w:name="Hyperlink" w:uiPriority="99"/>
-    <w:lsdException w:name="List Paragraph" w:uiPriority="34" w:qFormat="1"/>
-    <w:lsdException w:name="TOC Heading" w:uiPriority="39" w:qFormat="1"/>
+    <w:lsdException w:name="Medium List 2 Accent 1"/>
+    <w:lsdException w:name="Medium Grid 1 Accent 1"/>
+    <w:lsdException w:name="Medium Grid 2 Accent 1"/>
+    <w:lsdException w:name="Medium Grid 3 Accent 1"/>
+    <w:lsdException w:name="Dark List Accent 1"/>
+    <w:lsdException w:name="Colorful Shading Accent 1"/>
+    <w:lsdException w:name="Colorful List Accent 1"/>
+    <w:lsdException w:name="Colorful Grid Accent 1"/>
+    <w:lsdException w:name="Light Shading Accent 2"/>
+    <w:lsdException w:name="Light List Accent 2"/>
+    <w:lsdException w:name="Light Grid Accent 2"/>
+    <w:lsdException w:name="Medium Shading 1 Accent 2"/>
+    <w:lsdException w:name="Medium Shading 2 Accent 2"/>
+    <w:lsdException w:name="Medium List 1 Accent 2"/>
+    <w:lsdException w:name="Medium List 2 Accent 2"/>
+    <w:lsdException w:name="Medium Grid 1 Accent 2"/>
+    <w:lsdException w:name="Medium Grid 2 Accent 2"/>
+    <w:lsdException w:name="Medium Grid 3 Accent 2"/>
+    <w:lsdException w:name="Dark List Accent 2"/>
+    <w:lsdException w:name="Colorful Shading Accent 2"/>
+    <w:lsdException w:name="Colorful List Accent 2"/>
+    <w:lsdException w:name="Colorful Grid Accent 2"/>
+    <w:lsdException w:name="Light Shading Accent 3"/>
+    <w:lsdException w:name="Light List Accent 3"/>
+    <w:lsdException w:name="Light Grid Accent 3"/>
+    <w:lsdException w:name="Medium Shading 1 Accent 3"/>
+    <w:lsdException w:name="Medium Shading 2 Accent 3"/>
+    <w:lsdException w:name="Medium List 1 Accent 3"/>
+    <w:lsdException w:name="Medium List 2 Accent 3"/>
+    <w:lsdException w:name="Medium Grid 1 Accent 3"/>
+    <w:lsdException w:name="Medium Grid 2 Accent 3"/>
+    <w:lsdException w:name="Medium Grid 3 Accent 3"/>
+    <w:lsdException w:name="Dark List Accent 3"/>
+    <w:lsdException w:name="Colorful Shading Accent 3"/>
+    <w:lsdException w:name="Colorful List Accent 3"/>
+    <w:lsdException w:name="Colorful Grid Accent 3"/>
+    <w:lsdException w:name="Light Shading Accent 4"/>
+    <w:lsdException w:name="Light List Accent 4"/>
+    <w:lsdException w:name="Light Grid Accent 4"/>
+    <w:lsdException w:name="Medium Shading 1 Accent 4"/>
+    <w:lsdException w:name="Medium Shading 2 Accent 4"/>
+    <w:lsdException w:name="Medium List 1 Accent 4"/>
+    <w:lsdException w:name="Medium List 2 Accent 4"/>
+    <w:lsdException w:name="Medium Grid 1 Accent 4"/>
+    <w:lsdException w:name="Medium Grid 2 Accent 4"/>
+    <w:lsdException w:name="Medium Grid 3 Accent 4"/>
+    <w:lsdException w:name="Dark List Accent 4"/>
+    <w:lsdException w:name="Colorful Shading Accent 4"/>
+    <w:lsdException w:name="Colorful List Accent 4"/>
+    <w:lsdException w:name="Colorful Grid Accent 4"/>
+    <w:lsdException w:name="Light Shading Accent 5"/>
+    <w:lsdException w:name="Light List Accent 5"/>
+    <w:lsdException w:name="Light Grid Accent 5"/>
+    <w:lsdException w:name="Medium Shading 1 Accent 5"/>
+    <w:lsdException w:name="Medium Shading 2 Accent 5"/>
+    <w:lsdException w:name="Medium List 1 Accent 5"/>
+    <w:lsdException w:name="Medium List 2 Accent 5"/>
+    <w:lsdException w:name="Medium Grid 1 Accent 5"/>
+    <w:lsdException w:name="Medium Grid 2 Accent 5"/>
+    <w:lsdException w:name="Medium Grid 3 Accent 5"/>
+    <w:lsdException w:name="Dark List Accent 5"/>
+    <w:lsdException w:name="Colorful Shading Accent 5"/>
+    <w:lsdException w:name="Colorful List Accent 5"/>
+    <w:lsdException w:name="Colorful Grid Accent 5"/>
+    <w:lsdException w:name="Light Shading Accent 6"/>
+    <w:lsdException w:name="Light List Accent 6"/>
+    <w:lsdException w:name="Light Grid Accent 6"/>
+    <w:lsdException w:name="Medium Shading 1 Accent 6"/>
+    <w:lsdException w:name="Medium Shading 2 Accent 6"/>
+    <w:lsdException w:name="Medium List 1 Accent 6"/>
+    <w:lsdException w:name="Medium List 2 Accent 6"/>
+    <w:lsdException w:name="Medium Grid 1 Accent 6"/>
+    <w:lsdException w:name="Medium Grid 2 Accent 6"/>
+    <w:lsdException w:name="Medium Grid 3 Accent 6"/>
+    <w:lsdException w:name="Dark List Accent 6"/>
+    <w:lsdException w:name="Colorful Shading Accent 6"/>
+    <w:lsdException w:name="Colorful List Accent 6"/>
+    <w:lsdException w:name="Colorful Grid Accent 6"/>
+    <w:lsdException w:name="Bibliography" w:semiHidden="1" w:unhideWhenUsed="1"/>
+    <w:lsdException w:name="TOC Heading" w:semiHidden="1" w:uiPriority="39" w:unhideWhenUsed="1" w:qFormat="1"/>
+    <w:lsdException w:name="Plain Table 1" w:uiPriority="41"/>
+    <w:lsdException w:name="Plain Table 2" w:uiPriority="42"/>
+    <w:lsdException w:name="Plain Table 3" w:uiPriority="43"/>
+    <w:lsdException w:name="Plain Table 4" w:uiPriority="44"/>
+    <w:lsdException w:name="Plain Table 5" w:uiPriority="45"/>
+    <w:lsdException w:name="Grid Table Light" w:uiPriority="40"/>
+    <w:lsdException w:name="Grid Table 1 Light" w:uiPriority="46"/>
+    <w:lsdException w:name="Grid Table 2" w:uiPriority="47"/>
+    <w:lsdException w:name="Grid Table 3" w:uiPriority="48"/>
+    <w:lsdException w:name="Grid Table 4" w:uiPriority="49"/>
+    <w:lsdException w:name="Grid Table 5 Dark" w:uiPriority="50"/>
+    <w:lsdException w:name="Grid Table 6 Colorful" w:uiPriority="51"/>
+    <w:lsdException w:name="Grid Table 7 Colorful" w:uiPriority="52"/>
+    <w:lsdException w:name="Grid Table 1 Light Accent 1" w:uiPriority="46"/>
+    <w:lsdException w:name="Grid Table 2 Accent 1" w:uiPriority="47"/>
+    <w:lsdException w:name="Grid Table 3 Accent 1" w:uiPriority="48"/>
+    <w:lsdException w:name="Grid Table 4 Accent 1" w:uiPriority="49"/>
+    <w:lsdException w:name="Grid Table 5 Dark Accent 1" w:uiPriority="50"/>
+    <w:lsdException w:name="Grid Table 6 Colorful Accent 1" w:uiPriority="51"/>
+    <w:lsdException w:name="Grid Table 7 Colorful Accent 1" w:uiPriority="52"/>
+    <w:lsdException w:name="Grid Table 1 Light Accent 2" w:uiPriority="46"/>
+    <w:lsdException w:name="Grid Table 2 Accent 2" w:uiPriority="47"/>
+    <w:lsdException w:name="Grid Table 3 Accent 2" w:uiPriority="48"/>
+    <w:lsdException w:name="Grid Table 4 Accent 2" w:uiPriority="49"/>
+    <w:lsdException w:name="Grid Table 5 Dark Accent 2" w:uiPriority="50"/>
+    <w:lsdException w:name="Grid Table 6 Colorful Accent 2" w:uiPriority="51"/>
+    <w:lsdException w:name="Grid Table 7 Colorful Accent 2" w:uiPriority="52"/>
+    <w:lsdException w:name="Grid Table 1 Light Accent 3" w:uiPriority="46"/>
+    <w:lsdException w:name="Grid Table 2 Accent 3" w:uiPriority="47"/>
+    <w:lsdException w:name="Grid Table 3 Accent 3" w:uiPriority="48"/>
+    <w:lsdException w:name="Grid Table 4 Accent 3" w:uiPriority="49"/>
+    <w:lsdException w:name="Grid Table 5 Dark Accent 3" w:uiPriority="50"/>
+    <w:lsdException w:name="Grid Table 6 Colorful Accent 3" w:uiPriority="51"/>
+    <w:lsdException w:name="Grid Table 7 Colorful Accent 3" w:uiPriority="52"/>
+    <w:lsdException w:name="Grid Table 1 Light Accent 4" w:uiPriority="46"/>
+    <w:lsdException w:name="Grid Table 2 Accent 4" w:uiPriority="47"/>
+    <w:lsdException w:name="Grid Table 3 Accent 4" w:uiPriority="48"/>
+    <w:lsdException w:name="Grid Table 4 Accent 4" w:uiPriority="49"/>
+    <w:lsdException w:name="Grid Table 5 Dark Accent 4" w:uiPriority="50"/>
+    <w:lsdException w:name="Grid Table 6 Colorful Accent 4" w:uiPriority="51"/>
+    <w:lsdException w:name="Grid Table 7 Colorful Accent 4" w:uiPriority="52"/>
+    <w:lsdException w:name="Grid Table 1 Light Accent 5" w:uiPriority="46"/>
+    <w:lsdException w:name="Grid Table 2 Accent 5" w:uiPriority="47"/>
+    <w:lsdException w:name="Grid Table 3 Accent 5" w:uiPriority="48"/>
+    <w:lsdException w:name="Grid Table 4 Accent 5" w:uiPriority="49"/>
+    <w:lsdException w:name="Grid Table 5 Dark Accent 5" w:uiPriority="50"/>
+    <w:lsdException w:name="Grid Table 6 Colorful Accent 5" w:uiPriority="51"/>
+    <w:lsdException w:name="Grid Table 7 Colorful Accent 5" w:uiPriority="52"/>
+    <w:lsdException w:name="Grid Table 1 Light Accent 6" w:uiPriority="46"/>
+    <w:lsdException w:name="Grid Table 2 Accent 6" w:uiPriority="47"/>
+    <w:lsdException w:name="Grid Table 3 Accent 6" w:uiPriority="48"/>
+    <w:lsdException w:name="Grid Table 4 Accent 6" w:uiPriority="49"/>
+    <w:lsdException w:name="Grid Table 5 Dark Accent 6" w:uiPriority="50"/>
+    <w:lsdException w:name="Grid Table 6 Colorful Accent 6" w:uiPriority="51"/>
+    <w:lsdException w:name="Grid Table 7 Colorful Accent 6" w:uiPriority="52"/>
+    <w:lsdException w:name="List Table 1 Light" w:uiPriority="46"/>
+    <w:lsdException w:name="List Table 2" w:uiPriority="47"/>
+    <w:lsdException w:name="List Table 3" w:uiPriority="48"/>
+    <w:lsdException w:name="List Table 4" w:uiPriority="49"/>
+    <w:lsdException w:name="List Table 5 Dark" w:uiPriority="50"/>
+    <w:lsdException w:name="List Table 6 Colorful" w:uiPriority="51"/>
+    <w:lsdException w:name="List Table 7 Colorful" w:uiPriority="52"/>
+    <w:lsdException w:name="List Table 1 Light Accent 1" w:uiPriority="46"/>
+    <w:lsdException w:name="List Table 2 Accent 1" w:uiPriority="47"/>
+    <w:lsdException w:name="List Table 3 Accent 1" w:uiPriority="48"/>
+    <w:lsdException w:name="List Table 4 Accent 1" w:uiPriority="49"/>
+    <w:lsdException w:name="List Table 5 Dark Accent 1" w:uiPriority="50"/>
+    <w:lsdException w:name="List Table 6 Colorful Accent 1" w:uiPriority="51"/>
+    <w:lsdException w:name="List Table 7 Colorful Accent 1" w:uiPriority="52"/>
+    <w:lsdException w:name="List Table 1 Light Accent 2" w:uiPriority="46"/>
+    <w:lsdException w:name="List Table 2 Accent 2" w:uiPriority="47"/>
+    <w:lsdException w:name="List Table 3 Accent 2" w:uiPriority="48"/>
+    <w:lsdException w:name="List Table 4 Accent 2" w:uiPriority="49"/>
+    <w:lsdException w:name="List Table 5 Dark Accent 2" w:uiPriority="50"/>
+    <w:lsdException w:name="List Table 6 Colorful Accent 2" w:uiPriority="51"/>
+    <w:lsdException w:name="List Table 7 Colorful Accent 2" w:uiPriority="52"/>
+    <w:lsdException w:name="List Table 1 Light Accent 3" w:uiPriority="46"/>
+    <w:lsdException w:name="List Table 2 Accent 3" w:uiPriority="47"/>
+    <w:lsdException w:name="List Table 3 Accent 3" w:uiPriority="48"/>
+    <w:lsdException w:name="List Table 4 Accent 3" w:uiPriority="49"/>
+    <w:lsdException w:name="List Table 5 Dark Accent 3" w:uiPriority="50"/>
+    <w:lsdException w:name="List Table 6 Colorful Accent 3" w:uiPriority="51"/>
+    <w:lsdException w:name="List Table 7 Colorful Accent 3" w:uiPriority="52"/>
+    <w:lsdException w:name="List Table 1 Light Accent 4" w:uiPriority="46"/>
+    <w:lsdException w:name="List Table 2 Accent 4" w:uiPriority="47"/>
+    <w:lsdException w:name="List Table 3 Accent 4" w:uiPriority="48"/>
+    <w:lsdException w:name="List Table 4 Accent 4" w:uiPriority="49"/>
+    <w:lsdException w:name="List Table 5 Dark Accent 4" w:uiPriority="50"/>
+    <w:lsdException w:name="List Table 6 Colorful Accent 4" w:uiPriority="51"/>
+    <w:lsdException w:name="List Table 7 Colorful Accent 4" w:uiPriority="52"/>
+    <w:lsdException w:name="List Table 1 Light Accent 5" w:uiPriority="46"/>
+    <w:lsdException w:name="List Table 2 Accent 5" w:uiPriority="47"/>
+    <w:lsdException w:name="List Table 3 Accent 5" w:uiPriority="48"/>
+    <w:lsdException w:name="List Table 4 Accent 5" w:uiPriority="49"/>
+    <w:lsdException w:name="List Table 5 Dark Accent 5" w:uiPriority="50"/>
+    <w:lsdException w:name="List Table 6 Colorful Accent 5" w:uiPriority="51"/>
+    <w:lsdException w:name="List Table 7 Colorful Accent 5" w:uiPriority="52"/>
+    <w:lsdException w:name="List Table 1 Light Accent 6" w:uiPriority="46"/>
+    <w:lsdException w:name="List Table 2 Accent 6" w:uiPriority="47"/>
+    <w:lsdException w:name="List Table 3 Accent 6" w:uiPriority="48"/>
+    <w:lsdException w:name="List Table 4 Accent 6" w:uiPriority="49"/>
+    <w:lsdException w:name="List Table 5 Dark Accent 6" w:uiPriority="50"/>
+    <w:lsdException w:name="List Table 6 Colorful Accent 6" w:uiPriority="51"/>
+    <w:lsdException w:name="List Table 7 Colorful Accent 6" w:uiPriority="52"/>
   </w:latentStyles>
   <w:style w:type="paragraph" w:default="1" w:styleId="Normal">
     <w:name w:val="Normal"/>
@@ -12760,6 +11733,15 @@
 </file>
 
 <file path=customXml/item2.xml><?xml version="1.0" encoding="utf-8"?>
+<?mso-contentType ?>
+<FormTemplates xmlns="http://schemas.microsoft.com/sharepoint/v3/contenttype/forms">
+  <Display>DocumentLibraryForm</Display>
+  <Edit>DocumentLibraryForm</Edit>
+  <New>DocumentLibraryForm</New>
+</FormTemplates>
+</file>
+
+<file path=customXml/item3.xml><?xml version="1.0" encoding="utf-8"?>
 <ct:contentTypeSchema xmlns:ct="http://schemas.microsoft.com/office/2006/metadata/contentType" xmlns:ma="http://schemas.microsoft.com/office/2006/metadata/properties/metaAttributes" ct:_="" ma:_="" ma:contentTypeName="Document" ma:contentTypeID="0x010100F769815748284C4C85E97E42856F1492" ma:contentTypeVersion="2" ma:contentTypeDescription="Create a new document." ma:contentTypeScope="" ma:versionID="f3678cd88e440f4eb3515ed17f108f46">
   <xsd:schema xmlns:xsd="http://www.w3.org/2001/XMLSchema" xmlns:p="http://schemas.microsoft.com/office/2006/metadata/properties" targetNamespace="http://schemas.microsoft.com/office/2006/metadata/properties" ma:root="true" ma:fieldsID="787ef55d6e482a799c548363fedbcce5">
     <xsd:element name="properties">
@@ -12808,15 +11790,6 @@
 </ct:contentTypeSchema>
 </file>
 
-<file path=customXml/item3.xml><?xml version="1.0" encoding="utf-8"?>
-<?mso-contentType ?>
-<FormTemplates xmlns="http://schemas.microsoft.com/sharepoint/v3/contenttype/forms">
-  <Display>DocumentLibraryForm</Display>
-  <Edit>DocumentLibraryForm</Edit>
-  <New>DocumentLibraryForm</New>
-</FormTemplates>
-</file>
-
 <file path=customXml/item4.xml><?xml version="1.0" encoding="utf-8"?>
 <b:Sources xmlns:b="http://schemas.openxmlformats.org/officeDocument/2006/bibliography" xmlns="http://schemas.openxmlformats.org/officeDocument/2006/bibliography" SelectedStyle="\APA.XSL" StyleName="APA"/>
 </file>
@@ -12828,12 +11801,26 @@
 <file path=customXml/itemProps1.xml><?xml version="1.0" encoding="utf-8"?>
 <ds:datastoreItem xmlns:ds="http://schemas.openxmlformats.org/officeDocument/2006/customXml" ds:itemID="{8E31C432-F2B4-4374-B7E4-1A5B2E809E00}">
   <ds:schemaRefs>
+    <ds:schemaRef ds:uri="http://schemas.microsoft.com/office/2006/documentManagement/types"/>
+    <ds:schemaRef ds:uri="http://purl.org/dc/dcmitype/"/>
+    <ds:schemaRef ds:uri="http://purl.org/dc/terms/"/>
+    <ds:schemaRef ds:uri="http://www.w3.org/XML/1998/namespace"/>
+    <ds:schemaRef ds:uri="http://purl.org/dc/elements/1.1/"/>
     <ds:schemaRef ds:uri="http://schemas.microsoft.com/office/2006/metadata/properties"/>
+    <ds:schemaRef ds:uri="http://schemas.openxmlformats.org/package/2006/metadata/core-properties"/>
   </ds:schemaRefs>
 </ds:datastoreItem>
 </file>
 
 <file path=customXml/itemProps2.xml><?xml version="1.0" encoding="utf-8"?>
+<ds:datastoreItem xmlns:ds="http://schemas.openxmlformats.org/officeDocument/2006/customXml" ds:itemID="{0A3DC13A-A79E-4F5B-BE57-657D878C4ABF}">
+  <ds:schemaRefs>
+    <ds:schemaRef ds:uri="http://schemas.microsoft.com/sharepoint/v3/contenttype/forms"/>
+  </ds:schemaRefs>
+</ds:datastoreItem>
+</file>
+
+<file path=customXml/itemProps3.xml><?xml version="1.0" encoding="utf-8"?>
 <ds:datastoreItem xmlns:ds="http://schemas.openxmlformats.org/officeDocument/2006/customXml" ds:itemID="{E0CEED9A-88AB-4F6B-A4E1-6D20CEF72624}">
   <ds:schemaRefs>
     <ds:schemaRef ds:uri="http://schemas.microsoft.com/office/2006/metadata/contentType"/>
@@ -12848,16 +11835,8 @@
 </ds:datastoreItem>
 </file>
 
-<file path=customXml/itemProps3.xml><?xml version="1.0" encoding="utf-8"?>
-<ds:datastoreItem xmlns:ds="http://schemas.openxmlformats.org/officeDocument/2006/customXml" ds:itemID="{0A3DC13A-A79E-4F5B-BE57-657D878C4ABF}">
-  <ds:schemaRefs>
-    <ds:schemaRef ds:uri="http://schemas.microsoft.com/sharepoint/v3/contenttype/forms"/>
-  </ds:schemaRefs>
-</ds:datastoreItem>
-</file>
-
 <file path=customXml/itemProps4.xml><?xml version="1.0" encoding="utf-8"?>
-<ds:datastoreItem xmlns:ds="http://schemas.openxmlformats.org/officeDocument/2006/customXml" ds:itemID="{468353F2-47D2-45F2-9BD6-DFE5E1323CE9}">
+<ds:datastoreItem xmlns:ds="http://schemas.openxmlformats.org/officeDocument/2006/customXml" ds:itemID="{7DC8F798-92F5-4B7B-BE68-DDA3A6675F18}">
   <ds:schemaRefs>
     <ds:schemaRef ds:uri="http://schemas.openxmlformats.org/officeDocument/2006/bibliography"/>
   </ds:schemaRefs>
@@ -12865,7 +11844,7 @@
 </file>
 
 <file path=customXml/itemProps5.xml><?xml version="1.0" encoding="utf-8"?>
-<ds:datastoreItem xmlns:ds="http://schemas.openxmlformats.org/officeDocument/2006/customXml" ds:itemID="{A413967D-7ED5-4BC0-A2B0-BFDC041F32D6}">
+<ds:datastoreItem xmlns:ds="http://schemas.openxmlformats.org/officeDocument/2006/customXml" ds:itemID="{3A6FCF1D-7318-4926-A367-310075C48F15}">
   <ds:schemaRefs>
     <ds:schemaRef ds:uri="http://schemas.openxmlformats.org/officeDocument/2006/bibliography"/>
   </ds:schemaRefs>

</xml_diff>